<commit_message>
ITEM2: edit project rubric
</commit_message>
<xml_diff>
--- a/Project Rubric - file paths.docx
+++ b/Project Rubric - file paths.docx
@@ -33,6 +33,935 @@
       </w:r>
     </w:p>
     <w:p>
+      <w:r>
+        <w:t>The dataset contains at least 100 unique records. (5 points)</w:t>
+      </w:r>
+    </w:p>
+    <w:p>
+      <w:pPr>
+        <w:spacing w:after="0" w:line="240" w:lineRule="auto"/>
+        <w:rPr>
+          <w:rFonts w:ascii=".AppleSystemUIFont" w:eastAsia="Times New Roman" w:hAnsi=".AppleSystemUIFont" w:cs="Times New Roman"/>
+          <w:color w:val="0E0E0E"/>
+          <w:kern w:val="0"/>
+          <w:sz w:val="23"/>
+          <w:szCs w:val="23"/>
+          <w14:ligatures w14:val="none"/>
+        </w:rPr>
+      </w:pPr>
+      <w:r>
+        <w:rPr>
+          <w:rFonts w:ascii=".AppleSystemUIFont" w:eastAsia="Times New Roman" w:hAnsi=".AppleSystemUIFont" w:cs="Times New Roman"/>
+          <w:b/>
+          <w:bCs/>
+          <w:color w:val="0E0E0E"/>
+          <w:kern w:val="0"/>
+          <w:sz w:val="23"/>
+          <w:szCs w:val="23"/>
+          <w14:ligatures w14:val="none"/>
+        </w:rPr>
+        <w:t>Clarification on Datasets Used in the Project</w:t>
+      </w:r>
+    </w:p>
+    <w:p>
+      <w:pPr>
+        <w:pStyle w:val="ListParagraph"/>
+        <w:spacing w:after="0" w:line="240" w:lineRule="auto"/>
+        <w:rPr>
+          <w:rFonts w:ascii=".AppleSystemUIFont" w:eastAsia="Times New Roman" w:hAnsi=".AppleSystemUIFont" w:cs="Times New Roman"/>
+          <w:color w:val="0E0E0E"/>
+          <w:kern w:val="0"/>
+          <w:sz w:val="21"/>
+          <w:szCs w:val="21"/>
+          <w14:ligatures w14:val="none"/>
+        </w:rPr>
+      </w:pPr>
+    </w:p>
+    <w:p>
+      <w:pPr>
+        <w:spacing w:after="0" w:line="240" w:lineRule="auto"/>
+        <w:rPr>
+          <w:rFonts w:ascii=".AppleSystemUIFont" w:eastAsia="Times New Roman" w:hAnsi=".AppleSystemUIFont" w:cs="Times New Roman"/>
+          <w:color w:val="0E0E0E"/>
+          <w:kern w:val="0"/>
+          <w:sz w:val="20"/>
+          <w:szCs w:val="20"/>
+          <w14:ligatures w14:val="none"/>
+        </w:rPr>
+      </w:pPr>
+      <w:r>
+        <w:rPr>
+          <w:rFonts w:ascii=".AppleSystemUIFont" w:eastAsia="Times New Roman" w:hAnsi=".AppleSystemUIFont" w:cs="Times New Roman"/>
+          <w:b/>
+          <w:bCs/>
+          <w:color w:val="0E0E0E"/>
+          <w:kern w:val="0"/>
+          <w:sz w:val="20"/>
+          <w:szCs w:val="20"/>
+          <w14:ligatures w14:val="none"/>
+        </w:rPr>
+        <w:t>Starting Datasets</w:t>
+      </w:r>
+    </w:p>
+    <w:p>
+      <w:pPr>
+        <w:pStyle w:val="ListParagraph"/>
+        <w:numPr>
+          <w:ilvl w:val="0"/>
+          <w:numId w:val="10"/>
+        </w:numPr>
+        <w:spacing w:before="180" w:after="0" w:line="240" w:lineRule="auto"/>
+        <w:rPr>
+          <w:rFonts w:ascii=".AppleSystemUIFont" w:eastAsia="Times New Roman" w:hAnsi=".AppleSystemUIFont" w:cs="Times New Roman"/>
+          <w:color w:val="0E0E0E"/>
+          <w:kern w:val="0"/>
+          <w:sz w:val="21"/>
+          <w:szCs w:val="21"/>
+          <w14:ligatures w14:val="none"/>
+        </w:rPr>
+      </w:pPr>
+      <w:r>
+        <w:rPr>
+          <w:rFonts w:ascii=".AppleSystemUIFont" w:eastAsia="Times New Roman" w:hAnsi=".AppleSystemUIFont" w:cs="Times New Roman"/>
+          <w:b/>
+          <w:bCs/>
+          <w:color w:val="0E0E0E"/>
+          <w:kern w:val="0"/>
+          <w:sz w:val="21"/>
+          <w:szCs w:val="21"/>
+          <w14:ligatures w14:val="none"/>
+        </w:rPr>
+        <w:t>Crime Data</w:t>
+      </w:r>
+    </w:p>
+    <w:p>
+      <w:pPr>
+        <w:pStyle w:val="ListParagraph"/>
+        <w:numPr>
+          <w:ilvl w:val="1"/>
+          <w:numId w:val="10"/>
+        </w:numPr>
+        <w:spacing w:before="180" w:after="0" w:line="240" w:lineRule="auto"/>
+        <w:rPr>
+          <w:rFonts w:ascii=".AppleSystemUIFont" w:eastAsia="Times New Roman" w:hAnsi=".AppleSystemUIFont" w:cs="Times New Roman"/>
+          <w:color w:val="0E0E0E"/>
+          <w:kern w:val="0"/>
+          <w:sz w:val="21"/>
+          <w:szCs w:val="21"/>
+          <w14:ligatures w14:val="none"/>
+        </w:rPr>
+      </w:pPr>
+      <w:r>
+        <w:rPr>
+          <w:rFonts w:ascii=".AppleSystemUIFont" w:eastAsia="Times New Roman" w:hAnsi=".AppleSystemUIFont" w:cs="Times New Roman"/>
+          <w:b/>
+          <w:bCs/>
+          <w:color w:val="0E0E0E"/>
+          <w:kern w:val="0"/>
+          <w:sz w:val="21"/>
+          <w:szCs w:val="21"/>
+          <w14:ligatures w14:val="none"/>
+        </w:rPr>
+        <w:t>Source:</w:t>
+      </w:r>
+      <w:r>
+        <w:rPr>
+          <w:rFonts w:ascii=".AppleSystemUIFont" w:eastAsia="Times New Roman" w:hAnsi=".AppleSystemUIFont" w:cs="Times New Roman"/>
+          <w:color w:val="0E0E0E"/>
+          <w:kern w:val="0"/>
+          <w:sz w:val="21"/>
+          <w:szCs w:val="21"/>
+          <w14:ligatures w14:val="none"/>
+        </w:rPr>
+        <w:t xml:space="preserve"> </w:t>
+      </w:r>
+      <w:hyperlink r:id="rId5" w:history="1">
+        <w:r>
+          <w:rPr>
+            <w:rStyle w:val="Hyperlink"/>
+            <w:rFonts w:ascii=".AppleSystemUIFont" w:eastAsia="Times New Roman" w:hAnsi=".AppleSystemUIFont" w:cs="Times New Roman"/>
+            <w:kern w:val="0"/>
+            <w:sz w:val="21"/>
+            <w:szCs w:val="21"/>
+            <w14:ligatures w14:val="none"/>
+          </w:rPr>
+          <w:t>https://catalog.data.gov/dataset/crime-incidents-in-2020</w:t>
+        </w:r>
+      </w:hyperlink>
+      <w:r>
+        <w:rPr>
+          <w:rFonts w:ascii=".AppleSystemUIFont" w:eastAsia="Times New Roman" w:hAnsi=".AppleSystemUIFont" w:cs="Times New Roman"/>
+          <w:color w:val="0E0E0E"/>
+          <w:kern w:val="0"/>
+          <w:sz w:val="21"/>
+          <w:szCs w:val="21"/>
+          <w14:ligatures w14:val="none"/>
+        </w:rPr>
+        <w:t xml:space="preserve"> </w:t>
+      </w:r>
+    </w:p>
+    <w:p>
+      <w:pPr>
+        <w:pStyle w:val="ListParagraph"/>
+        <w:numPr>
+          <w:ilvl w:val="1"/>
+          <w:numId w:val="10"/>
+        </w:numPr>
+        <w:spacing w:before="180" w:after="0" w:line="240" w:lineRule="auto"/>
+        <w:rPr>
+          <w:rFonts w:ascii=".AppleSystemUIFont" w:eastAsia="Times New Roman" w:hAnsi=".AppleSystemUIFont" w:cs="Times New Roman"/>
+          <w:color w:val="0E0E0E"/>
+          <w:kern w:val="0"/>
+          <w:sz w:val="21"/>
+          <w:szCs w:val="21"/>
+          <w14:ligatures w14:val="none"/>
+        </w:rPr>
+      </w:pPr>
+      <w:r>
+        <w:rPr>
+          <w:rFonts w:ascii=".AppleSystemUIFont" w:eastAsia="Times New Roman" w:hAnsi=".AppleSystemUIFont" w:cs="Times New Roman"/>
+          <w:b/>
+          <w:bCs/>
+          <w:color w:val="0E0E0E"/>
+          <w:kern w:val="0"/>
+          <w:sz w:val="21"/>
+          <w:szCs w:val="21"/>
+          <w14:ligatures w14:val="none"/>
+        </w:rPr>
+        <w:t>Description:</w:t>
+      </w:r>
+      <w:r>
+        <w:rPr>
+          <w:rFonts w:ascii=".AppleSystemUIFont" w:eastAsia="Times New Roman" w:hAnsi=".AppleSystemUIFont" w:cs="Times New Roman"/>
+          <w:color w:val="0E0E0E"/>
+          <w:kern w:val="0"/>
+          <w:sz w:val="21"/>
+          <w:szCs w:val="21"/>
+          <w14:ligatures w14:val="none"/>
+        </w:rPr>
+        <w:t xml:space="preserve"> A dataset containing detailed records of crimes committed in Washington, DC, during 2020, categorized by offense type, census tract, and geographic location.</w:t>
+      </w:r>
+    </w:p>
+    <w:p>
+      <w:pPr>
+        <w:pStyle w:val="ListParagraph"/>
+        <w:numPr>
+          <w:ilvl w:val="1"/>
+          <w:numId w:val="10"/>
+        </w:numPr>
+        <w:spacing w:before="180" w:after="0" w:line="240" w:lineRule="auto"/>
+        <w:rPr>
+          <w:rFonts w:ascii=".AppleSystemUIFont" w:eastAsia="Times New Roman" w:hAnsi=".AppleSystemUIFont" w:cs="Times New Roman"/>
+          <w:color w:val="0E0E0E"/>
+          <w:kern w:val="0"/>
+          <w:sz w:val="21"/>
+          <w:szCs w:val="21"/>
+          <w14:ligatures w14:val="none"/>
+        </w:rPr>
+      </w:pPr>
+      <w:r>
+        <w:rPr>
+          <w:rFonts w:ascii=".AppleSystemUIFont" w:eastAsia="Times New Roman" w:hAnsi=".AppleSystemUIFont" w:cs="Times New Roman"/>
+          <w:b/>
+          <w:bCs/>
+          <w:color w:val="0E0E0E"/>
+          <w:kern w:val="0"/>
+          <w:sz w:val="21"/>
+          <w:szCs w:val="21"/>
+          <w14:ligatures w14:val="none"/>
+        </w:rPr>
+        <w:t>Initial Number of Rows:</w:t>
+      </w:r>
+      <w:r>
+        <w:rPr>
+          <w:rFonts w:ascii=".AppleSystemUIFont" w:eastAsia="Times New Roman" w:hAnsi=".AppleSystemUIFont" w:cs="Times New Roman"/>
+          <w:color w:val="0E0E0E"/>
+          <w:kern w:val="0"/>
+          <w:sz w:val="21"/>
+          <w:szCs w:val="21"/>
+          <w14:ligatures w14:val="none"/>
+        </w:rPr>
+        <w:t xml:space="preserve"> </w:t>
+      </w:r>
+      <w:r>
+        <w:rPr>
+          <w:rFonts w:ascii=".AppleSystemUIFont" w:eastAsia="Times New Roman" w:hAnsi=".AppleSystemUIFont" w:cs="Times New Roman"/>
+          <w:color w:val="0E0E0E"/>
+          <w:kern w:val="0"/>
+          <w:sz w:val="21"/>
+          <w:szCs w:val="21"/>
+          <w14:ligatures w14:val="none"/>
+        </w:rPr>
+        <w:t>27,932</w:t>
+      </w:r>
+    </w:p>
+    <w:p>
+      <w:pPr>
+        <w:pStyle w:val="ListParagraph"/>
+        <w:numPr>
+          <w:ilvl w:val="0"/>
+          <w:numId w:val="10"/>
+        </w:numPr>
+        <w:spacing w:before="180" w:after="0" w:line="240" w:lineRule="auto"/>
+        <w:rPr>
+          <w:rFonts w:ascii=".AppleSystemUIFont" w:eastAsia="Times New Roman" w:hAnsi=".AppleSystemUIFont" w:cs="Times New Roman"/>
+          <w:color w:val="0E0E0E"/>
+          <w:kern w:val="0"/>
+          <w:sz w:val="21"/>
+          <w:szCs w:val="21"/>
+          <w14:ligatures w14:val="none"/>
+        </w:rPr>
+      </w:pPr>
+      <w:r>
+        <w:rPr>
+          <w:rFonts w:ascii=".AppleSystemUIFont" w:eastAsia="Times New Roman" w:hAnsi=".AppleSystemUIFont" w:cs="Times New Roman"/>
+          <w:b/>
+          <w:bCs/>
+          <w:color w:val="0E0E0E"/>
+          <w:kern w:val="0"/>
+          <w:sz w:val="21"/>
+          <w:szCs w:val="21"/>
+          <w14:ligatures w14:val="none"/>
+        </w:rPr>
+        <w:t>Census Data</w:t>
+      </w:r>
+    </w:p>
+    <w:p>
+      <w:pPr>
+        <w:pStyle w:val="ListParagraph"/>
+        <w:numPr>
+          <w:ilvl w:val="1"/>
+          <w:numId w:val="10"/>
+        </w:numPr>
+        <w:spacing w:before="180" w:after="0" w:line="240" w:lineRule="auto"/>
+        <w:rPr>
+          <w:rFonts w:ascii=".AppleSystemUIFont" w:eastAsia="Times New Roman" w:hAnsi=".AppleSystemUIFont" w:cs="Times New Roman"/>
+          <w:color w:val="0E0E0E"/>
+          <w:kern w:val="0"/>
+          <w:sz w:val="21"/>
+          <w:szCs w:val="21"/>
+          <w14:ligatures w14:val="none"/>
+        </w:rPr>
+      </w:pPr>
+      <w:r>
+        <w:rPr>
+          <w:rFonts w:ascii=".AppleSystemUIFont" w:eastAsia="Times New Roman" w:hAnsi=".AppleSystemUIFont" w:cs="Times New Roman"/>
+          <w:b/>
+          <w:bCs/>
+          <w:color w:val="0E0E0E"/>
+          <w:kern w:val="0"/>
+          <w:sz w:val="21"/>
+          <w:szCs w:val="21"/>
+          <w14:ligatures w14:val="none"/>
+        </w:rPr>
+        <w:t>Source:</w:t>
+      </w:r>
+      <w:r>
+        <w:rPr>
+          <w:rFonts w:ascii=".AppleSystemUIFont" w:eastAsia="Times New Roman" w:hAnsi=".AppleSystemUIFont" w:cs="Times New Roman"/>
+          <w:color w:val="0E0E0E"/>
+          <w:kern w:val="0"/>
+          <w:sz w:val="21"/>
+          <w:szCs w:val="21"/>
+          <w14:ligatures w14:val="none"/>
+        </w:rPr>
+        <w:t xml:space="preserve"> </w:t>
+      </w:r>
+      <w:hyperlink r:id="rId6" w:history="1">
+        <w:r>
+          <w:rPr>
+            <w:rStyle w:val="Hyperlink"/>
+            <w:rFonts w:ascii=".AppleSystemUIFont" w:eastAsia="Times New Roman" w:hAnsi=".AppleSystemUIFont" w:cs="Times New Roman"/>
+            <w:kern w:val="0"/>
+            <w:sz w:val="21"/>
+            <w:szCs w:val="21"/>
+            <w14:ligatures w14:val="none"/>
+          </w:rPr>
+          <w:t>https://www.census.gov/data/tables/2020/demo/educational-</w:t>
+        </w:r>
+        <w:r>
+          <w:rPr>
+            <w:rStyle w:val="Hyperlink"/>
+            <w:rFonts w:ascii=".AppleSystemUIFont" w:eastAsia="Times New Roman" w:hAnsi=".AppleSystemUIFont" w:cs="Times New Roman"/>
+            <w:kern w:val="0"/>
+            <w:sz w:val="21"/>
+            <w:szCs w:val="21"/>
+            <w14:ligatures w14:val="none"/>
+          </w:rPr>
+          <w:t>a</w:t>
+        </w:r>
+        <w:r>
+          <w:rPr>
+            <w:rStyle w:val="Hyperlink"/>
+            <w:rFonts w:ascii=".AppleSystemUIFont" w:eastAsia="Times New Roman" w:hAnsi=".AppleSystemUIFont" w:cs="Times New Roman"/>
+            <w:kern w:val="0"/>
+            <w:sz w:val="21"/>
+            <w:szCs w:val="21"/>
+            <w14:ligatures w14:val="none"/>
+          </w:rPr>
+          <w:t>ttainment/cps-detailed-tables.html</w:t>
+        </w:r>
+      </w:hyperlink>
+      <w:r>
+        <w:rPr>
+          <w:rFonts w:ascii=".AppleSystemUIFont" w:eastAsia="Times New Roman" w:hAnsi=".AppleSystemUIFont" w:cs="Times New Roman"/>
+          <w:color w:val="0E0E0E"/>
+          <w:kern w:val="0"/>
+          <w:sz w:val="21"/>
+          <w:szCs w:val="21"/>
+          <w14:ligatures w14:val="none"/>
+        </w:rPr>
+        <w:t xml:space="preserve"> </w:t>
+      </w:r>
+    </w:p>
+    <w:p>
+      <w:pPr>
+        <w:pStyle w:val="ListParagraph"/>
+        <w:numPr>
+          <w:ilvl w:val="1"/>
+          <w:numId w:val="10"/>
+        </w:numPr>
+        <w:spacing w:before="180" w:after="0" w:line="240" w:lineRule="auto"/>
+        <w:rPr>
+          <w:rFonts w:ascii=".AppleSystemUIFont" w:eastAsia="Times New Roman" w:hAnsi=".AppleSystemUIFont" w:cs="Times New Roman"/>
+          <w:color w:val="0E0E0E"/>
+          <w:kern w:val="0"/>
+          <w:sz w:val="21"/>
+          <w:szCs w:val="21"/>
+          <w14:ligatures w14:val="none"/>
+        </w:rPr>
+      </w:pPr>
+      <w:r>
+        <w:rPr>
+          <w:rFonts w:ascii=".AppleSystemUIFont" w:eastAsia="Times New Roman" w:hAnsi=".AppleSystemUIFont" w:cs="Times New Roman"/>
+          <w:b/>
+          <w:bCs/>
+          <w:color w:val="0E0E0E"/>
+          <w:kern w:val="0"/>
+          <w:sz w:val="21"/>
+          <w:szCs w:val="21"/>
+          <w14:ligatures w14:val="none"/>
+        </w:rPr>
+        <w:t>Description:</w:t>
+      </w:r>
+      <w:r>
+        <w:rPr>
+          <w:rFonts w:ascii=".AppleSystemUIFont" w:eastAsia="Times New Roman" w:hAnsi=".AppleSystemUIFont" w:cs="Times New Roman"/>
+          <w:color w:val="0E0E0E"/>
+          <w:kern w:val="0"/>
+          <w:sz w:val="21"/>
+          <w:szCs w:val="21"/>
+          <w14:ligatures w14:val="none"/>
+        </w:rPr>
+        <w:t xml:space="preserve"> A dataset with demographic and educational attainment data for Washington, DC, organized by census tract. It includes key statistics such as population by race, educational levels, and total population figures.</w:t>
+      </w:r>
+    </w:p>
+    <w:p>
+      <w:pPr>
+        <w:pStyle w:val="ListParagraph"/>
+        <w:numPr>
+          <w:ilvl w:val="1"/>
+          <w:numId w:val="10"/>
+        </w:numPr>
+        <w:spacing w:before="180" w:after="0" w:line="240" w:lineRule="auto"/>
+        <w:rPr>
+          <w:rFonts w:ascii=".AppleSystemUIFont" w:eastAsia="Times New Roman" w:hAnsi=".AppleSystemUIFont" w:cs="Times New Roman"/>
+          <w:color w:val="0E0E0E"/>
+          <w:kern w:val="0"/>
+          <w:sz w:val="21"/>
+          <w:szCs w:val="21"/>
+          <w14:ligatures w14:val="none"/>
+        </w:rPr>
+      </w:pPr>
+      <w:r>
+        <w:rPr>
+          <w:rFonts w:ascii=".AppleSystemUIFont" w:eastAsia="Times New Roman" w:hAnsi=".AppleSystemUIFont" w:cs="Times New Roman"/>
+          <w:b/>
+          <w:bCs/>
+          <w:color w:val="0E0E0E"/>
+          <w:kern w:val="0"/>
+          <w:sz w:val="21"/>
+          <w:szCs w:val="21"/>
+          <w14:ligatures w14:val="none"/>
+        </w:rPr>
+        <w:t>Initial Number of Rows:</w:t>
+      </w:r>
+      <w:r>
+        <w:rPr>
+          <w:rFonts w:ascii=".AppleSystemUIFont" w:eastAsia="Times New Roman" w:hAnsi=".AppleSystemUIFont" w:cs="Times New Roman"/>
+          <w:color w:val="0E0E0E"/>
+          <w:kern w:val="0"/>
+          <w:sz w:val="21"/>
+          <w:szCs w:val="21"/>
+          <w14:ligatures w14:val="none"/>
+        </w:rPr>
+        <w:t xml:space="preserve"> </w:t>
+      </w:r>
+      <w:r>
+        <w:rPr>
+          <w:rFonts w:ascii=".AppleSystemUIFont" w:eastAsia="Times New Roman" w:hAnsi=".AppleSystemUIFont" w:cs="Times New Roman"/>
+          <w:color w:val="0E0E0E"/>
+          <w:kern w:val="0"/>
+          <w:sz w:val="21"/>
+          <w:szCs w:val="21"/>
+          <w14:ligatures w14:val="none"/>
+        </w:rPr>
+        <w:t>3,915</w:t>
+      </w:r>
+    </w:p>
+    <w:p>
+      <w:pPr>
+        <w:pStyle w:val="ListParagraph"/>
+        <w:spacing w:after="0" w:line="240" w:lineRule="auto"/>
+        <w:rPr>
+          <w:rFonts w:ascii=".AppleSystemUIFont" w:eastAsia="Times New Roman" w:hAnsi=".AppleSystemUIFont" w:cs="Times New Roman"/>
+          <w:color w:val="0E0E0E"/>
+          <w:kern w:val="0"/>
+          <w:sz w:val="21"/>
+          <w:szCs w:val="21"/>
+          <w14:ligatures w14:val="none"/>
+        </w:rPr>
+      </w:pPr>
+    </w:p>
+    <w:p>
+      <w:pPr>
+        <w:pStyle w:val="ListParagraph"/>
+        <w:spacing w:after="0" w:line="240" w:lineRule="auto"/>
+        <w:rPr>
+          <w:rFonts w:ascii=".AppleSystemUIFont" w:eastAsia="Times New Roman" w:hAnsi=".AppleSystemUIFont" w:cs="Times New Roman"/>
+          <w:color w:val="0E0E0E"/>
+          <w:kern w:val="0"/>
+          <w:sz w:val="21"/>
+          <w:szCs w:val="21"/>
+          <w14:ligatures w14:val="none"/>
+        </w:rPr>
+      </w:pPr>
+      <w:r>
+        <w:rPr>
+          <w:rFonts w:ascii=".AppleSystemUIFont" w:eastAsia="Times New Roman" w:hAnsi=".AppleSystemUIFont" w:cs="Times New Roman"/>
+          <w:color w:val="0E0E0E"/>
+          <w:kern w:val="0"/>
+          <w:sz w:val="21"/>
+          <w:szCs w:val="21"/>
+          <w14:ligatures w14:val="none"/>
+        </w:rPr>
+        <w:t>After cleaning, normalizing, and merging the starting datasets, we generated three final refined datasets, each focused on different population segments:</w:t>
+      </w:r>
+    </w:p>
+    <w:p>
+      <w:pPr>
+        <w:pStyle w:val="ListParagraph"/>
+        <w:spacing w:after="0" w:line="240" w:lineRule="auto"/>
+        <w:rPr>
+          <w:rFonts w:ascii=".AppleSystemUIFont" w:eastAsia="Times New Roman" w:hAnsi=".AppleSystemUIFont" w:cs="Times New Roman"/>
+          <w:color w:val="0E0E0E"/>
+          <w:kern w:val="0"/>
+          <w:sz w:val="21"/>
+          <w:szCs w:val="21"/>
+          <w14:ligatures w14:val="none"/>
+        </w:rPr>
+      </w:pPr>
+    </w:p>
+    <w:p>
+      <w:pPr>
+        <w:pStyle w:val="ListParagraph"/>
+        <w:numPr>
+          <w:ilvl w:val="0"/>
+          <w:numId w:val="10"/>
+        </w:numPr>
+        <w:spacing w:before="180" w:after="0" w:line="240" w:lineRule="auto"/>
+        <w:rPr>
+          <w:rFonts w:ascii=".AppleSystemUIFont" w:eastAsia="Times New Roman" w:hAnsi=".AppleSystemUIFont" w:cs="Times New Roman"/>
+          <w:color w:val="0E0E0E"/>
+          <w:kern w:val="0"/>
+          <w:sz w:val="21"/>
+          <w:szCs w:val="21"/>
+          <w14:ligatures w14:val="none"/>
+        </w:rPr>
+      </w:pPr>
+      <w:r>
+        <w:rPr>
+          <w:rFonts w:ascii=".AppleSystemUIFont" w:eastAsia="Times New Roman" w:hAnsi=".AppleSystemUIFont" w:cs="Times New Roman"/>
+          <w:b/>
+          <w:bCs/>
+          <w:color w:val="0E0E0E"/>
+          <w:kern w:val="0"/>
+          <w:sz w:val="21"/>
+          <w:szCs w:val="21"/>
+          <w14:ligatures w14:val="none"/>
+        </w:rPr>
+        <w:t>Male Population Dataset</w:t>
+      </w:r>
+    </w:p>
+    <w:p>
+      <w:pPr>
+        <w:pStyle w:val="ListParagraph"/>
+        <w:numPr>
+          <w:ilvl w:val="1"/>
+          <w:numId w:val="10"/>
+        </w:numPr>
+        <w:spacing w:before="180" w:after="0" w:line="240" w:lineRule="auto"/>
+        <w:rPr>
+          <w:rFonts w:ascii=".AppleSystemUIFont" w:eastAsia="Times New Roman" w:hAnsi=".AppleSystemUIFont" w:cs="Times New Roman"/>
+          <w:color w:val="0E0E0E"/>
+          <w:kern w:val="0"/>
+          <w:sz w:val="21"/>
+          <w:szCs w:val="21"/>
+          <w14:ligatures w14:val="none"/>
+        </w:rPr>
+      </w:pPr>
+      <w:r>
+        <w:rPr>
+          <w:rFonts w:ascii=".AppleSystemUIFont" w:eastAsia="Times New Roman" w:hAnsi=".AppleSystemUIFont" w:cs="Times New Roman"/>
+          <w:b/>
+          <w:bCs/>
+          <w:color w:val="0E0E0E"/>
+          <w:kern w:val="0"/>
+          <w:sz w:val="21"/>
+          <w:szCs w:val="21"/>
+          <w14:ligatures w14:val="none"/>
+        </w:rPr>
+        <w:t>Description:</w:t>
+      </w:r>
+      <w:r>
+        <w:rPr>
+          <w:rFonts w:ascii=".AppleSystemUIFont" w:eastAsia="Times New Roman" w:hAnsi=".AppleSystemUIFont" w:cs="Times New Roman"/>
+          <w:color w:val="0E0E0E"/>
+          <w:kern w:val="0"/>
+          <w:sz w:val="21"/>
+          <w:szCs w:val="21"/>
+          <w14:ligatures w14:val="none"/>
+        </w:rPr>
+        <w:t xml:space="preserve"> Contains detailed educational attainment and demographic data for the male population in Washington, DC. This dataset was normalized and aligned with the corresponding census tracts for analysis.</w:t>
+      </w:r>
+    </w:p>
+    <w:p>
+      <w:pPr>
+        <w:pStyle w:val="ListParagraph"/>
+        <w:numPr>
+          <w:ilvl w:val="1"/>
+          <w:numId w:val="10"/>
+        </w:numPr>
+        <w:spacing w:before="180" w:after="0" w:line="240" w:lineRule="auto"/>
+        <w:rPr>
+          <w:rFonts w:ascii=".AppleSystemUIFont" w:eastAsia="Times New Roman" w:hAnsi=".AppleSystemUIFont" w:cs="Times New Roman"/>
+          <w:color w:val="0E0E0E"/>
+          <w:kern w:val="0"/>
+          <w:sz w:val="21"/>
+          <w:szCs w:val="21"/>
+          <w14:ligatures w14:val="none"/>
+        </w:rPr>
+      </w:pPr>
+      <w:r>
+        <w:rPr>
+          <w:rFonts w:ascii=".AppleSystemUIFont" w:eastAsia="Times New Roman" w:hAnsi=".AppleSystemUIFont" w:cs="Times New Roman"/>
+          <w:b/>
+          <w:bCs/>
+          <w:color w:val="0E0E0E"/>
+          <w:kern w:val="0"/>
+          <w:sz w:val="21"/>
+          <w:szCs w:val="21"/>
+          <w14:ligatures w14:val="none"/>
+        </w:rPr>
+        <w:t>Number of Rows:</w:t>
+      </w:r>
+      <w:r>
+        <w:rPr>
+          <w:rFonts w:ascii=".AppleSystemUIFont" w:eastAsia="Times New Roman" w:hAnsi=".AppleSystemUIFont" w:cs="Times New Roman"/>
+          <w:color w:val="0E0E0E"/>
+          <w:kern w:val="0"/>
+          <w:sz w:val="21"/>
+          <w:szCs w:val="21"/>
+          <w14:ligatures w14:val="none"/>
+        </w:rPr>
+        <w:t xml:space="preserve"> </w:t>
+      </w:r>
+      <w:r>
+        <w:rPr>
+          <w:rFonts w:ascii=".AppleSystemUIFont" w:eastAsia="Times New Roman" w:hAnsi=".AppleSystemUIFont" w:cs="Times New Roman"/>
+          <w:color w:val="0E0E0E"/>
+          <w:kern w:val="0"/>
+          <w:sz w:val="21"/>
+          <w:szCs w:val="21"/>
+          <w14:ligatures w14:val="none"/>
+        </w:rPr>
+        <w:t>207</w:t>
+      </w:r>
+    </w:p>
+    <w:p>
+      <w:pPr>
+        <w:pStyle w:val="ListParagraph"/>
+        <w:numPr>
+          <w:ilvl w:val="0"/>
+          <w:numId w:val="10"/>
+        </w:numPr>
+        <w:spacing w:before="180" w:after="0" w:line="240" w:lineRule="auto"/>
+        <w:rPr>
+          <w:rFonts w:ascii=".AppleSystemUIFont" w:eastAsia="Times New Roman" w:hAnsi=".AppleSystemUIFont" w:cs="Times New Roman"/>
+          <w:color w:val="0E0E0E"/>
+          <w:kern w:val="0"/>
+          <w:sz w:val="21"/>
+          <w:szCs w:val="21"/>
+          <w14:ligatures w14:val="none"/>
+        </w:rPr>
+      </w:pPr>
+      <w:r>
+        <w:rPr>
+          <w:rFonts w:ascii=".AppleSystemUIFont" w:eastAsia="Times New Roman" w:hAnsi=".AppleSystemUIFont" w:cs="Times New Roman"/>
+          <w:b/>
+          <w:bCs/>
+          <w:color w:val="0E0E0E"/>
+          <w:kern w:val="0"/>
+          <w:sz w:val="21"/>
+          <w:szCs w:val="21"/>
+          <w14:ligatures w14:val="none"/>
+        </w:rPr>
+        <w:t>Female Population Dataset</w:t>
+      </w:r>
+    </w:p>
+    <w:p>
+      <w:pPr>
+        <w:pStyle w:val="ListParagraph"/>
+        <w:numPr>
+          <w:ilvl w:val="1"/>
+          <w:numId w:val="10"/>
+        </w:numPr>
+        <w:spacing w:before="180" w:after="0" w:line="240" w:lineRule="auto"/>
+        <w:rPr>
+          <w:rFonts w:ascii=".AppleSystemUIFont" w:eastAsia="Times New Roman" w:hAnsi=".AppleSystemUIFont" w:cs="Times New Roman"/>
+          <w:color w:val="0E0E0E"/>
+          <w:kern w:val="0"/>
+          <w:sz w:val="21"/>
+          <w:szCs w:val="21"/>
+          <w14:ligatures w14:val="none"/>
+        </w:rPr>
+      </w:pPr>
+      <w:r>
+        <w:rPr>
+          <w:rFonts w:ascii=".AppleSystemUIFont" w:eastAsia="Times New Roman" w:hAnsi=".AppleSystemUIFont" w:cs="Times New Roman"/>
+          <w:b/>
+          <w:bCs/>
+          <w:color w:val="0E0E0E"/>
+          <w:kern w:val="0"/>
+          <w:sz w:val="21"/>
+          <w:szCs w:val="21"/>
+          <w14:ligatures w14:val="none"/>
+        </w:rPr>
+        <w:t>Description:</w:t>
+      </w:r>
+      <w:r>
+        <w:rPr>
+          <w:rFonts w:ascii=".AppleSystemUIFont" w:eastAsia="Times New Roman" w:hAnsi=".AppleSystemUIFont" w:cs="Times New Roman"/>
+          <w:color w:val="0E0E0E"/>
+          <w:kern w:val="0"/>
+          <w:sz w:val="21"/>
+          <w:szCs w:val="21"/>
+          <w14:ligatures w14:val="none"/>
+        </w:rPr>
+        <w:t xml:space="preserve"> Includes the same educational and demographic data as the male dataset but specific to the female population. This was also normalized and aligned with the census tracts for consistency.</w:t>
+      </w:r>
+    </w:p>
+    <w:p>
+      <w:pPr>
+        <w:pStyle w:val="ListParagraph"/>
+        <w:numPr>
+          <w:ilvl w:val="1"/>
+          <w:numId w:val="10"/>
+        </w:numPr>
+        <w:spacing w:before="180" w:after="0" w:line="240" w:lineRule="auto"/>
+        <w:rPr>
+          <w:rFonts w:ascii=".AppleSystemUIFont" w:eastAsia="Times New Roman" w:hAnsi=".AppleSystemUIFont" w:cs="Times New Roman"/>
+          <w:color w:val="0E0E0E"/>
+          <w:kern w:val="0"/>
+          <w:sz w:val="21"/>
+          <w:szCs w:val="21"/>
+          <w14:ligatures w14:val="none"/>
+        </w:rPr>
+      </w:pPr>
+      <w:r>
+        <w:rPr>
+          <w:rFonts w:ascii=".AppleSystemUIFont" w:eastAsia="Times New Roman" w:hAnsi=".AppleSystemUIFont" w:cs="Times New Roman"/>
+          <w:b/>
+          <w:bCs/>
+          <w:color w:val="0E0E0E"/>
+          <w:kern w:val="0"/>
+          <w:sz w:val="21"/>
+          <w:szCs w:val="21"/>
+          <w14:ligatures w14:val="none"/>
+        </w:rPr>
+        <w:t>Number of Rows:</w:t>
+      </w:r>
+      <w:r>
+        <w:rPr>
+          <w:rFonts w:ascii=".AppleSystemUIFont" w:eastAsia="Times New Roman" w:hAnsi=".AppleSystemUIFont" w:cs="Times New Roman"/>
+          <w:color w:val="0E0E0E"/>
+          <w:kern w:val="0"/>
+          <w:sz w:val="21"/>
+          <w:szCs w:val="21"/>
+          <w14:ligatures w14:val="none"/>
+        </w:rPr>
+        <w:t xml:space="preserve"> </w:t>
+      </w:r>
+      <w:r>
+        <w:rPr>
+          <w:rFonts w:ascii=".AppleSystemUIFont" w:eastAsia="Times New Roman" w:hAnsi=".AppleSystemUIFont" w:cs="Times New Roman"/>
+          <w:color w:val="0E0E0E"/>
+          <w:kern w:val="0"/>
+          <w:sz w:val="21"/>
+          <w:szCs w:val="21"/>
+          <w14:ligatures w14:val="none"/>
+        </w:rPr>
+        <w:t>207</w:t>
+      </w:r>
+    </w:p>
+    <w:p>
+      <w:pPr>
+        <w:pStyle w:val="ListParagraph"/>
+        <w:numPr>
+          <w:ilvl w:val="0"/>
+          <w:numId w:val="10"/>
+        </w:numPr>
+        <w:spacing w:before="180" w:after="0" w:line="240" w:lineRule="auto"/>
+        <w:rPr>
+          <w:rFonts w:ascii=".AppleSystemUIFont" w:eastAsia="Times New Roman" w:hAnsi=".AppleSystemUIFont" w:cs="Times New Roman"/>
+          <w:color w:val="0E0E0E"/>
+          <w:kern w:val="0"/>
+          <w:sz w:val="21"/>
+          <w:szCs w:val="21"/>
+          <w14:ligatures w14:val="none"/>
+        </w:rPr>
+      </w:pPr>
+      <w:r>
+        <w:rPr>
+          <w:rFonts w:ascii=".AppleSystemUIFont" w:eastAsia="Times New Roman" w:hAnsi=".AppleSystemUIFont" w:cs="Times New Roman"/>
+          <w:b/>
+          <w:bCs/>
+          <w:color w:val="0E0E0E"/>
+          <w:kern w:val="0"/>
+          <w:sz w:val="21"/>
+          <w:szCs w:val="21"/>
+          <w14:ligatures w14:val="none"/>
+        </w:rPr>
+        <w:t>Total Population Dataset</w:t>
+      </w:r>
+    </w:p>
+    <w:p>
+      <w:pPr>
+        <w:pStyle w:val="ListParagraph"/>
+        <w:numPr>
+          <w:ilvl w:val="1"/>
+          <w:numId w:val="10"/>
+        </w:numPr>
+        <w:spacing w:before="180" w:after="0" w:line="240" w:lineRule="auto"/>
+        <w:rPr>
+          <w:rFonts w:ascii=".AppleSystemUIFont" w:eastAsia="Times New Roman" w:hAnsi=".AppleSystemUIFont" w:cs="Times New Roman"/>
+          <w:color w:val="0E0E0E"/>
+          <w:kern w:val="0"/>
+          <w:sz w:val="21"/>
+          <w:szCs w:val="21"/>
+          <w14:ligatures w14:val="none"/>
+        </w:rPr>
+      </w:pPr>
+      <w:r>
+        <w:rPr>
+          <w:rFonts w:ascii=".AppleSystemUIFont" w:eastAsia="Times New Roman" w:hAnsi=".AppleSystemUIFont" w:cs="Times New Roman"/>
+          <w:b/>
+          <w:bCs/>
+          <w:color w:val="0E0E0E"/>
+          <w:kern w:val="0"/>
+          <w:sz w:val="21"/>
+          <w:szCs w:val="21"/>
+          <w14:ligatures w14:val="none"/>
+        </w:rPr>
+        <w:t>Description:</w:t>
+      </w:r>
+      <w:r>
+        <w:rPr>
+          <w:rFonts w:ascii=".AppleSystemUIFont" w:eastAsia="Times New Roman" w:hAnsi=".AppleSystemUIFont" w:cs="Times New Roman"/>
+          <w:color w:val="0E0E0E"/>
+          <w:kern w:val="0"/>
+          <w:sz w:val="21"/>
+          <w:szCs w:val="21"/>
+          <w14:ligatures w14:val="none"/>
+        </w:rPr>
+        <w:t xml:space="preserve"> Represents the aggregate of male and female datasets, providing a comprehensive view of the entire population’s demographics and educational attainment in each census tract.</w:t>
+      </w:r>
+    </w:p>
+    <w:p>
+      <w:pPr>
+        <w:pStyle w:val="ListParagraph"/>
+        <w:numPr>
+          <w:ilvl w:val="1"/>
+          <w:numId w:val="10"/>
+        </w:numPr>
+        <w:spacing w:before="180" w:after="0" w:line="240" w:lineRule="auto"/>
+        <w:rPr>
+          <w:rFonts w:ascii=".AppleSystemUIFont" w:eastAsia="Times New Roman" w:hAnsi=".AppleSystemUIFont" w:cs="Times New Roman"/>
+          <w:color w:val="0E0E0E"/>
+          <w:kern w:val="0"/>
+          <w:sz w:val="21"/>
+          <w:szCs w:val="21"/>
+          <w14:ligatures w14:val="none"/>
+        </w:rPr>
+      </w:pPr>
+      <w:r>
+        <w:rPr>
+          <w:rFonts w:ascii=".AppleSystemUIFont" w:eastAsia="Times New Roman" w:hAnsi=".AppleSystemUIFont" w:cs="Times New Roman"/>
+          <w:b/>
+          <w:bCs/>
+          <w:color w:val="0E0E0E"/>
+          <w:kern w:val="0"/>
+          <w:sz w:val="21"/>
+          <w:szCs w:val="21"/>
+          <w14:ligatures w14:val="none"/>
+        </w:rPr>
+        <w:t>Number of Rows:</w:t>
+      </w:r>
+      <w:r>
+        <w:rPr>
+          <w:rFonts w:ascii=".AppleSystemUIFont" w:eastAsia="Times New Roman" w:hAnsi=".AppleSystemUIFont" w:cs="Times New Roman"/>
+          <w:color w:val="0E0E0E"/>
+          <w:kern w:val="0"/>
+          <w:sz w:val="21"/>
+          <w:szCs w:val="21"/>
+          <w14:ligatures w14:val="none"/>
+        </w:rPr>
+        <w:t xml:space="preserve"> </w:t>
+      </w:r>
+      <w:r>
+        <w:rPr>
+          <w:rFonts w:ascii=".AppleSystemUIFont" w:eastAsia="Times New Roman" w:hAnsi=".AppleSystemUIFont" w:cs="Times New Roman"/>
+          <w:color w:val="0E0E0E"/>
+          <w:kern w:val="0"/>
+          <w:sz w:val="21"/>
+          <w:szCs w:val="21"/>
+          <w14:ligatures w14:val="none"/>
+        </w:rPr>
+        <w:t>207</w:t>
+      </w:r>
+    </w:p>
+    <w:p>
+      <w:pPr>
+        <w:spacing w:before="180" w:after="0" w:line="240" w:lineRule="auto"/>
+        <w:rPr>
+          <w:rFonts w:ascii=".AppleSystemUIFont" w:eastAsia="Times New Roman" w:hAnsi=".AppleSystemUIFont" w:cs="Times New Roman"/>
+          <w:color w:val="0E0E0E"/>
+          <w:kern w:val="0"/>
+          <w:sz w:val="21"/>
+          <w:szCs w:val="21"/>
+          <w14:ligatures w14:val="none"/>
+        </w:rPr>
+      </w:pPr>
+    </w:p>
+    <w:p>
+      <w:r>
+        <w:t xml:space="preserve">File Path: </w:t>
+      </w:r>
+      <w:r>
+        <w:t>Project 3 -&gt; Data -&gt; Merged -&gt; Complete -&gt; Merged_data.csv</w:t>
+      </w:r>
+    </w:p>
+    <w:p>
       <w:pPr>
         <w:numPr>
           <w:ilvl w:val="0"/>
@@ -40,7 +969,7 @@
         </w:numPr>
       </w:pPr>
       <w:r>
-        <w:t>The dataset contains at least 100 unique records. (5 points)</w:t>
+        <w:t>A database is used to house the data (SQL, MongoDB, SQLite, etc.). (5 points)</w:t>
       </w:r>
     </w:p>
     <w:p>
@@ -51,8 +980,13 @@
         </w:numPr>
       </w:pPr>
       <w:r>
-        <w:t>Project 3 -&gt; Data -&gt; Merged -&gt; Complete -&gt; Merged_data.csv</w:t>
-      </w:r>
+        <w:t xml:space="preserve">Project 3 -&gt; Data -&gt; Merged -&gt; Merging Code -&gt; </w:t>
+      </w:r>
+      <w:proofErr w:type="spellStart"/>
+      <w:r>
+        <w:t>data_frame_merging.sql</w:t>
+      </w:r>
+      <w:proofErr w:type="spellEnd"/>
     </w:p>
     <w:p>
       <w:pPr>
@@ -62,7 +996,7 @@
         </w:numPr>
       </w:pPr>
       <w:r>
-        <w:t>A database is used to house the data (SQL, MongoDB, SQLite, etc.). (5 points)</w:t>
+        <w:t>The GitHub repo has a README.md that includes the following: (10 points)</w:t>
       </w:r>
     </w:p>
     <w:p>
@@ -73,26 +1007,19 @@
         </w:numPr>
       </w:pPr>
       <w:r>
-        <w:t xml:space="preserve">Project 3 -&gt; Data -&gt; Merged -&gt; </w:t>
-      </w:r>
-      <w:r>
-        <w:t xml:space="preserve">Merging Code -&gt; </w:t>
-      </w:r>
-      <w:proofErr w:type="spellStart"/>
-      <w:r>
-        <w:t>data_frame_merging.sql</w:t>
-      </w:r>
-      <w:proofErr w:type="spellEnd"/>
-    </w:p>
-    <w:p>
-      <w:pPr>
-        <w:numPr>
-          <w:ilvl w:val="0"/>
+        <w:t>An overview of the project and its purpose</w:t>
+      </w:r>
+    </w:p>
+    <w:p>
+      <w:pPr>
+        <w:numPr>
+          <w:ilvl w:val="2"/>
           <w:numId w:val="1"/>
         </w:numPr>
       </w:pPr>
       <w:r>
-        <w:t>The GitHub repo has a README.md that includes the following: (10 points)</w:t>
+        <w:lastRenderedPageBreak/>
+        <w:t>README.md</w:t>
       </w:r>
     </w:p>
     <w:p>
@@ -103,7 +1030,7 @@
         </w:numPr>
       </w:pPr>
       <w:r>
-        <w:t>An overview of the project and its purpose</w:t>
+        <w:t>Instructions on how to use and interact with the project</w:t>
       </w:r>
     </w:p>
     <w:p>
@@ -114,7 +1041,15 @@
         </w:numPr>
       </w:pPr>
       <w:r>
-        <w:t>README.md</w:t>
+        <w:t xml:space="preserve">Project 3 -&gt; </w:t>
+      </w:r>
+      <w:proofErr w:type="spellStart"/>
+      <w:r>
+        <w:t>Flask_app</w:t>
+      </w:r>
+      <w:proofErr w:type="spellEnd"/>
+      <w:r>
+        <w:t xml:space="preserve"> -&gt; interactive map application instructions</w:t>
       </w:r>
     </w:p>
     <w:p>
@@ -125,7 +1060,7 @@
         </w:numPr>
       </w:pPr>
       <w:r>
-        <w:t>Instructions on how to use and interact with the project</w:t>
+        <w:t>At least one paragraph summarizing efforts for ethical considerations made in the project</w:t>
       </w:r>
     </w:p>
     <w:p>
@@ -136,15 +1071,18 @@
         </w:numPr>
       </w:pPr>
       <w:r>
-        <w:t xml:space="preserve">Project 3 -&gt; </w:t>
-      </w:r>
-      <w:proofErr w:type="spellStart"/>
-      <w:r>
-        <w:t>Flask_app</w:t>
-      </w:r>
-      <w:proofErr w:type="spellEnd"/>
-      <w:r>
-        <w:t xml:space="preserve"> -&gt; interactive map application instructions</w:t>
+        <w:t>README.md</w:t>
+      </w:r>
+    </w:p>
+    <w:p>
+      <w:pPr>
+        <w:numPr>
+          <w:ilvl w:val="2"/>
+          <w:numId w:val="1"/>
+        </w:numPr>
+      </w:pPr>
+      <w:r>
+        <w:t>Project 3 -&gt; Project Description</w:t>
       </w:r>
     </w:p>
     <w:p>
@@ -155,7 +1093,7 @@
         </w:numPr>
       </w:pPr>
       <w:r>
-        <w:t>At least one paragraph summarizing efforts for ethical considerations made in the project</w:t>
+        <w:t>References for the data source(s)</w:t>
       </w:r>
     </w:p>
     <w:p>
@@ -166,18 +1104,7 @@
         </w:numPr>
       </w:pPr>
       <w:r>
-        <w:t>README.md</w:t>
-      </w:r>
-    </w:p>
-    <w:p>
-      <w:pPr>
-        <w:numPr>
-          <w:ilvl w:val="2"/>
-          <w:numId w:val="1"/>
-        </w:numPr>
-      </w:pPr>
-      <w:r>
-        <w:t>Project 3 -&gt; Project Description</w:t>
+        <w:t>References found in code where needed</w:t>
       </w:r>
     </w:p>
     <w:p>
@@ -188,28 +1115,6 @@
         </w:numPr>
       </w:pPr>
       <w:r>
-        <w:t>References for the data source(s)</w:t>
-      </w:r>
-    </w:p>
-    <w:p>
-      <w:pPr>
-        <w:numPr>
-          <w:ilvl w:val="2"/>
-          <w:numId w:val="1"/>
-        </w:numPr>
-      </w:pPr>
-      <w:r>
-        <w:t>References found in code where needed</w:t>
-      </w:r>
-    </w:p>
-    <w:p>
-      <w:pPr>
-        <w:numPr>
-          <w:ilvl w:val="1"/>
-          <w:numId w:val="1"/>
-        </w:numPr>
-      </w:pPr>
-      <w:r>
         <w:t>References for any code used that is not your own</w:t>
       </w:r>
     </w:p>
@@ -249,69 +1154,608 @@
     </w:p>
     <w:p>
       <w:pPr>
-        <w:numPr>
-          <w:ilvl w:val="1"/>
-          <w:numId w:val="2"/>
-        </w:numPr>
-      </w:pPr>
-      <w:r>
-        <w:t xml:space="preserve">Project 3 -&gt; </w:t>
-      </w:r>
-      <w:proofErr w:type="spellStart"/>
-      <w:r>
-        <w:t>Coorelation</w:t>
-      </w:r>
-      <w:proofErr w:type="spellEnd"/>
-    </w:p>
-    <w:p>
-      <w:pPr>
-        <w:numPr>
-          <w:ilvl w:val="1"/>
-          <w:numId w:val="2"/>
-        </w:numPr>
-      </w:pPr>
-      <w:r>
-        <w:t xml:space="preserve">Project 3 -&gt; </w:t>
-      </w:r>
-      <w:proofErr w:type="spellStart"/>
-      <w:r>
-        <w:t>flask_app</w:t>
-      </w:r>
-      <w:proofErr w:type="spellEnd"/>
-    </w:p>
-    <w:p>
-      <w:pPr>
+        <w:pStyle w:val="ListParagraph"/>
         <w:numPr>
           <w:ilvl w:val="0"/>
           <w:numId w:val="2"/>
         </w:numPr>
-      </w:pPr>
-      <w:r>
-        <w:t>The visualizations are presented in a clear, digestible manner. (5 points)</w:t>
-      </w:r>
-    </w:p>
-    <w:p>
-      <w:pPr>
+        <w:spacing w:after="0" w:line="240" w:lineRule="auto"/>
+        <w:rPr>
+          <w:rFonts w:ascii=".AppleSystemUIFont" w:eastAsia="Times New Roman" w:hAnsi=".AppleSystemUIFont" w:cs="Times New Roman"/>
+          <w:color w:val="0E0E0E"/>
+          <w:kern w:val="0"/>
+          <w:sz w:val="21"/>
+          <w:szCs w:val="21"/>
+          <w14:ligatures w14:val="none"/>
+        </w:rPr>
+      </w:pPr>
+      <w:r>
+        <w:rPr>
+          <w:rFonts w:ascii=".AppleSystemUIFont" w:eastAsia="Times New Roman" w:hAnsi=".AppleSystemUIFont" w:cs="Times New Roman"/>
+          <w:b/>
+          <w:bCs/>
+          <w:color w:val="0E0E0E"/>
+          <w:kern w:val="0"/>
+          <w:sz w:val="21"/>
+          <w:szCs w:val="21"/>
+          <w14:ligatures w14:val="none"/>
+        </w:rPr>
+        <w:t>Visualizations Overview</w:t>
+      </w:r>
+    </w:p>
+    <w:p>
+      <w:pPr>
+        <w:spacing w:after="0" w:line="240" w:lineRule="auto"/>
+        <w:ind w:left="360"/>
+        <w:rPr>
+          <w:rFonts w:ascii=".AppleSystemUIFont" w:eastAsia="Times New Roman" w:hAnsi=".AppleSystemUIFont" w:cs="Times New Roman"/>
+          <w:color w:val="0E0E0E"/>
+          <w:kern w:val="0"/>
+          <w:sz w:val="21"/>
+          <w:szCs w:val="21"/>
+          <w14:ligatures w14:val="none"/>
+        </w:rPr>
+      </w:pPr>
+    </w:p>
+    <w:p>
+      <w:pPr>
+        <w:pStyle w:val="ListParagraph"/>
         <w:numPr>
           <w:ilvl w:val="0"/>
           <w:numId w:val="2"/>
         </w:numPr>
-      </w:pPr>
-      <w:r>
-        <w:t>The data story is easy to interpret for users of all levels. (10 points)</w:t>
-      </w:r>
-    </w:p>
-    <w:p>
-      <w:pPr>
-        <w:rPr>
+        <w:spacing w:after="0" w:line="240" w:lineRule="auto"/>
+        <w:rPr>
+          <w:rFonts w:ascii=".AppleSystemUIFont" w:eastAsia="Times New Roman" w:hAnsi=".AppleSystemUIFont" w:cs="Times New Roman"/>
+          <w:color w:val="0E0E0E"/>
+          <w:kern w:val="0"/>
+          <w:sz w:val="21"/>
+          <w:szCs w:val="21"/>
+          <w14:ligatures w14:val="none"/>
+        </w:rPr>
+      </w:pPr>
+      <w:r>
+        <w:rPr>
+          <w:rFonts w:ascii=".AppleSystemUIFont" w:eastAsia="Times New Roman" w:hAnsi=".AppleSystemUIFont" w:cs="Times New Roman"/>
+          <w:color w:val="0E0E0E"/>
+          <w:kern w:val="0"/>
+          <w:sz w:val="21"/>
+          <w:szCs w:val="21"/>
+          <w14:ligatures w14:val="none"/>
+        </w:rPr>
+        <w:t>Our project includes a total of four visualizations, demonstrating our effort to exceed the requirements and provide comprehensive insights.</w:t>
+      </w:r>
+    </w:p>
+    <w:p>
+      <w:pPr>
+        <w:pStyle w:val="ListParagraph"/>
+        <w:spacing w:before="180" w:after="0" w:line="240" w:lineRule="auto"/>
+        <w:rPr>
+          <w:rFonts w:ascii=".AppleSystemUIFont" w:eastAsia="Times New Roman" w:hAnsi=".AppleSystemUIFont" w:cs="Times New Roman"/>
+          <w:color w:val="0E0E0E"/>
+          <w:kern w:val="0"/>
+          <w:sz w:val="21"/>
+          <w:szCs w:val="21"/>
+          <w14:ligatures w14:val="none"/>
+        </w:rPr>
+      </w:pPr>
+      <w:r>
+        <w:rPr>
+          <w:rFonts w:ascii=".AppleSystemUIFont" w:eastAsia="Times New Roman" w:hAnsi=".AppleSystemUIFont" w:cs="Times New Roman"/>
+          <w:color w:val="0E0E0E"/>
+          <w:kern w:val="0"/>
+          <w:sz w:val="21"/>
+          <w:szCs w:val="21"/>
+          <w14:ligatures w14:val="none"/>
+        </w:rPr>
+        <w:t>1.</w:t>
+      </w:r>
+      <w:r>
+        <w:rPr>
+          <w:rFonts w:ascii=".AppleSystemUIFont" w:eastAsia="Times New Roman" w:hAnsi=".AppleSystemUIFont" w:cs="Times New Roman"/>
+          <w:color w:val="0E0E0E"/>
+          <w:kern w:val="0"/>
+          <w:sz w:val="21"/>
+          <w:szCs w:val="21"/>
+          <w14:ligatures w14:val="none"/>
+        </w:rPr>
+        <w:tab/>
+      </w:r>
+      <w:r>
+        <w:rPr>
+          <w:rFonts w:ascii=".AppleSystemUIFont" w:eastAsia="Times New Roman" w:hAnsi=".AppleSystemUIFont" w:cs="Times New Roman"/>
           <w:b/>
           <w:bCs/>
-        </w:rPr>
-      </w:pPr>
-      <w:r>
-        <w:rPr>
+          <w:color w:val="0E0E0E"/>
+          <w:kern w:val="0"/>
+          <w:sz w:val="21"/>
+          <w:szCs w:val="21"/>
+          <w14:ligatures w14:val="none"/>
+        </w:rPr>
+        <w:t>Interactive Map</w:t>
+      </w:r>
+      <w:r>
+        <w:rPr>
+          <w:rFonts w:ascii=".AppleSystemUIFont" w:eastAsia="Times New Roman" w:hAnsi=".AppleSystemUIFont" w:cs="Times New Roman"/>
+          <w:color w:val="0E0E0E"/>
+          <w:kern w:val="0"/>
+          <w:sz w:val="21"/>
+          <w:szCs w:val="21"/>
+          <w14:ligatures w14:val="none"/>
+        </w:rPr>
+        <w:t>:</w:t>
+      </w:r>
+    </w:p>
+    <w:p>
+      <w:pPr>
+        <w:pStyle w:val="ListParagraph"/>
+        <w:spacing w:before="180" w:after="0" w:line="240" w:lineRule="auto"/>
+        <w:rPr>
+          <w:rFonts w:ascii=".AppleSystemUIFont" w:eastAsia="Times New Roman" w:hAnsi=".AppleSystemUIFont" w:cs="Times New Roman"/>
+          <w:color w:val="0E0E0E"/>
+          <w:kern w:val="0"/>
+          <w:sz w:val="21"/>
+          <w:szCs w:val="21"/>
+          <w14:ligatures w14:val="none"/>
+        </w:rPr>
+      </w:pPr>
+      <w:r>
+        <w:rPr>
+          <w:rFonts w:ascii=".AppleSystemUIFont" w:eastAsia="Times New Roman" w:hAnsi=".AppleSystemUIFont" w:cs="Times New Roman"/>
+          <w:color w:val="0E0E0E"/>
+          <w:kern w:val="0"/>
+          <w:sz w:val="21"/>
+          <w:szCs w:val="21"/>
+          <w14:ligatures w14:val="none"/>
+        </w:rPr>
+        <w:t>•</w:t>
+      </w:r>
+      <w:r>
+        <w:rPr>
+          <w:rFonts w:ascii=".AppleSystemUIFont" w:eastAsia="Times New Roman" w:hAnsi=".AppleSystemUIFont" w:cs="Times New Roman"/>
+          <w:color w:val="0E0E0E"/>
+          <w:kern w:val="0"/>
+          <w:sz w:val="21"/>
+          <w:szCs w:val="21"/>
+          <w14:ligatures w14:val="none"/>
+        </w:rPr>
+        <w:tab/>
+        <w:t>Built using JavaScript and integrated with Leaflet, this dynamic map allows users to explore data at the census tract level.</w:t>
+      </w:r>
+    </w:p>
+    <w:p>
+      <w:pPr>
+        <w:pStyle w:val="ListParagraph"/>
+        <w:spacing w:before="180" w:after="0" w:line="240" w:lineRule="auto"/>
+        <w:rPr>
+          <w:rFonts w:ascii=".AppleSystemUIFont" w:eastAsia="Times New Roman" w:hAnsi=".AppleSystemUIFont" w:cs="Times New Roman"/>
+          <w:color w:val="0E0E0E"/>
+          <w:kern w:val="0"/>
+          <w:sz w:val="21"/>
+          <w:szCs w:val="21"/>
+          <w14:ligatures w14:val="none"/>
+        </w:rPr>
+      </w:pPr>
+      <w:r>
+        <w:rPr>
+          <w:rFonts w:ascii=".AppleSystemUIFont" w:eastAsia="Times New Roman" w:hAnsi=".AppleSystemUIFont" w:cs="Times New Roman"/>
+          <w:color w:val="0E0E0E"/>
+          <w:kern w:val="0"/>
+          <w:sz w:val="21"/>
+          <w:szCs w:val="21"/>
+          <w14:ligatures w14:val="none"/>
+        </w:rPr>
+        <w:t>•</w:t>
+      </w:r>
+      <w:r>
+        <w:rPr>
+          <w:rFonts w:ascii=".AppleSystemUIFont" w:eastAsia="Times New Roman" w:hAnsi=".AppleSystemUIFont" w:cs="Times New Roman"/>
+          <w:color w:val="0E0E0E"/>
+          <w:kern w:val="0"/>
+          <w:sz w:val="21"/>
+          <w:szCs w:val="21"/>
+          <w14:ligatures w14:val="none"/>
+        </w:rPr>
+        <w:tab/>
+        <w:t xml:space="preserve">Users can select from three data options: </w:t>
+      </w:r>
+      <w:r>
+        <w:rPr>
+          <w:rFonts w:ascii=".AppleSystemUIFont" w:eastAsia="Times New Roman" w:hAnsi=".AppleSystemUIFont" w:cs="Times New Roman"/>
           <w:b/>
           <w:bCs/>
+          <w:color w:val="0E0E0E"/>
+          <w:kern w:val="0"/>
+          <w:sz w:val="21"/>
+          <w:szCs w:val="21"/>
+          <w14:ligatures w14:val="none"/>
+        </w:rPr>
+        <w:t>Crime Data</w:t>
+      </w:r>
+      <w:r>
+        <w:rPr>
+          <w:rFonts w:ascii=".AppleSystemUIFont" w:eastAsia="Times New Roman" w:hAnsi=".AppleSystemUIFont" w:cs="Times New Roman"/>
+          <w:color w:val="0E0E0E"/>
+          <w:kern w:val="0"/>
+          <w:sz w:val="21"/>
+          <w:szCs w:val="21"/>
+          <w14:ligatures w14:val="none"/>
+        </w:rPr>
+        <w:t xml:space="preserve">, </w:t>
+      </w:r>
+      <w:r>
+        <w:rPr>
+          <w:rFonts w:ascii=".AppleSystemUIFont" w:eastAsia="Times New Roman" w:hAnsi=".AppleSystemUIFont" w:cs="Times New Roman"/>
+          <w:b/>
+          <w:bCs/>
+          <w:color w:val="0E0E0E"/>
+          <w:kern w:val="0"/>
+          <w:sz w:val="21"/>
+          <w:szCs w:val="21"/>
+          <w14:ligatures w14:val="none"/>
+        </w:rPr>
+        <w:t>Educational Attainment</w:t>
+      </w:r>
+      <w:r>
+        <w:rPr>
+          <w:rFonts w:ascii=".AppleSystemUIFont" w:eastAsia="Times New Roman" w:hAnsi=".AppleSystemUIFont" w:cs="Times New Roman"/>
+          <w:color w:val="0E0E0E"/>
+          <w:kern w:val="0"/>
+          <w:sz w:val="21"/>
+          <w:szCs w:val="21"/>
+          <w14:ligatures w14:val="none"/>
+        </w:rPr>
+        <w:t xml:space="preserve">, and </w:t>
+      </w:r>
+      <w:r>
+        <w:rPr>
+          <w:rFonts w:ascii=".AppleSystemUIFont" w:eastAsia="Times New Roman" w:hAnsi=".AppleSystemUIFont" w:cs="Times New Roman"/>
+          <w:b/>
+          <w:bCs/>
+          <w:color w:val="0E0E0E"/>
+          <w:kern w:val="0"/>
+          <w:sz w:val="21"/>
+          <w:szCs w:val="21"/>
+          <w14:ligatures w14:val="none"/>
+        </w:rPr>
+        <w:t>Census Data</w:t>
+      </w:r>
+      <w:r>
+        <w:rPr>
+          <w:rFonts w:ascii=".AppleSystemUIFont" w:eastAsia="Times New Roman" w:hAnsi=".AppleSystemUIFont" w:cs="Times New Roman"/>
+          <w:color w:val="0E0E0E"/>
+          <w:kern w:val="0"/>
+          <w:sz w:val="21"/>
+          <w:szCs w:val="21"/>
+          <w14:ligatures w14:val="none"/>
+        </w:rPr>
+        <w:t>. Each selection updates the map with relevant information displayed in a detailed popup for the selected tract, offering an engaging and user-friendly interface.</w:t>
+      </w:r>
+    </w:p>
+    <w:p>
+      <w:pPr>
+        <w:pStyle w:val="ListParagraph"/>
+        <w:spacing w:before="180" w:after="0" w:line="240" w:lineRule="auto"/>
+        <w:rPr>
+          <w:rFonts w:ascii=".AppleSystemUIFont" w:eastAsia="Times New Roman" w:hAnsi=".AppleSystemUIFont" w:cs="Times New Roman"/>
+          <w:color w:val="0E0E0E"/>
+          <w:kern w:val="0"/>
+          <w:sz w:val="21"/>
+          <w:szCs w:val="21"/>
+          <w14:ligatures w14:val="none"/>
+        </w:rPr>
+      </w:pPr>
+      <w:r>
+        <w:rPr>
+          <w:rFonts w:ascii=".AppleSystemUIFont" w:eastAsia="Times New Roman" w:hAnsi=".AppleSystemUIFont" w:cs="Times New Roman"/>
+          <w:color w:val="0E0E0E"/>
+          <w:kern w:val="0"/>
+          <w:sz w:val="21"/>
+          <w:szCs w:val="21"/>
+          <w14:ligatures w14:val="none"/>
+        </w:rPr>
+        <w:t>2.</w:t>
+      </w:r>
+      <w:r>
+        <w:rPr>
+          <w:rFonts w:ascii=".AppleSystemUIFont" w:eastAsia="Times New Roman" w:hAnsi=".AppleSystemUIFont" w:cs="Times New Roman"/>
+          <w:color w:val="0E0E0E"/>
+          <w:kern w:val="0"/>
+          <w:sz w:val="21"/>
+          <w:szCs w:val="21"/>
+          <w14:ligatures w14:val="none"/>
+        </w:rPr>
+        <w:tab/>
+      </w:r>
+      <w:r>
+        <w:rPr>
+          <w:rFonts w:ascii=".AppleSystemUIFont" w:eastAsia="Times New Roman" w:hAnsi=".AppleSystemUIFont" w:cs="Times New Roman"/>
+          <w:b/>
+          <w:bCs/>
+          <w:color w:val="0E0E0E"/>
+          <w:kern w:val="0"/>
+          <w:sz w:val="21"/>
+          <w:szCs w:val="21"/>
+          <w14:ligatures w14:val="none"/>
+        </w:rPr>
+        <w:t>Matplotlib Visualizations</w:t>
+      </w:r>
+      <w:r>
+        <w:rPr>
+          <w:rFonts w:ascii=".AppleSystemUIFont" w:eastAsia="Times New Roman" w:hAnsi=".AppleSystemUIFont" w:cs="Times New Roman"/>
+          <w:color w:val="0E0E0E"/>
+          <w:kern w:val="0"/>
+          <w:sz w:val="21"/>
+          <w:szCs w:val="21"/>
+          <w14:ligatures w14:val="none"/>
+        </w:rPr>
+        <w:t>:</w:t>
+      </w:r>
+    </w:p>
+    <w:p>
+      <w:pPr>
+        <w:pStyle w:val="ListParagraph"/>
+        <w:spacing w:before="180" w:after="0" w:line="240" w:lineRule="auto"/>
+        <w:rPr>
+          <w:rFonts w:ascii=".AppleSystemUIFont" w:eastAsia="Times New Roman" w:hAnsi=".AppleSystemUIFont" w:cs="Times New Roman"/>
+          <w:color w:val="0E0E0E"/>
+          <w:kern w:val="0"/>
+          <w:sz w:val="21"/>
+          <w:szCs w:val="21"/>
+          <w14:ligatures w14:val="none"/>
+        </w:rPr>
+      </w:pPr>
+      <w:r>
+        <w:rPr>
+          <w:rFonts w:ascii=".AppleSystemUIFont" w:eastAsia="Times New Roman" w:hAnsi=".AppleSystemUIFont" w:cs="Times New Roman"/>
+          <w:color w:val="0E0E0E"/>
+          <w:kern w:val="0"/>
+          <w:sz w:val="21"/>
+          <w:szCs w:val="21"/>
+          <w14:ligatures w14:val="none"/>
+        </w:rPr>
+        <w:t>•</w:t>
+      </w:r>
+      <w:r>
+        <w:rPr>
+          <w:rFonts w:ascii=".AppleSystemUIFont" w:eastAsia="Times New Roman" w:hAnsi=".AppleSystemUIFont" w:cs="Times New Roman"/>
+          <w:color w:val="0E0E0E"/>
+          <w:kern w:val="0"/>
+          <w:sz w:val="21"/>
+          <w:szCs w:val="21"/>
+          <w14:ligatures w14:val="none"/>
+        </w:rPr>
+        <w:tab/>
+        <w:t>We created three separate plots using Matplotlib to analyze the relationship between educational attainment levels and crime rates:</w:t>
+      </w:r>
+    </w:p>
+    <w:p>
+      <w:pPr>
+        <w:pStyle w:val="ListParagraph"/>
+        <w:spacing w:before="180" w:after="0" w:line="240" w:lineRule="auto"/>
+        <w:rPr>
+          <w:rFonts w:ascii=".AppleSystemUIFont" w:eastAsia="Times New Roman" w:hAnsi=".AppleSystemUIFont" w:cs="Times New Roman"/>
+          <w:color w:val="0E0E0E"/>
+          <w:kern w:val="0"/>
+          <w:sz w:val="21"/>
+          <w:szCs w:val="21"/>
+          <w14:ligatures w14:val="none"/>
+        </w:rPr>
+      </w:pPr>
+      <w:r>
+        <w:rPr>
+          <w:rFonts w:ascii=".AppleSystemUIFont" w:eastAsia="Times New Roman" w:hAnsi=".AppleSystemUIFont" w:cs="Times New Roman"/>
+          <w:color w:val="0E0E0E"/>
+          <w:kern w:val="0"/>
+          <w:sz w:val="21"/>
+          <w:szCs w:val="21"/>
+          <w14:ligatures w14:val="none"/>
+        </w:rPr>
+        <w:t>•</w:t>
+      </w:r>
+      <w:r>
+        <w:rPr>
+          <w:rFonts w:ascii=".AppleSystemUIFont" w:eastAsia="Times New Roman" w:hAnsi=".AppleSystemUIFont" w:cs="Times New Roman"/>
+          <w:color w:val="0E0E0E"/>
+          <w:kern w:val="0"/>
+          <w:sz w:val="21"/>
+          <w:szCs w:val="21"/>
+          <w14:ligatures w14:val="none"/>
+        </w:rPr>
+        <w:tab/>
+      </w:r>
+      <w:r>
+        <w:rPr>
+          <w:rFonts w:ascii=".AppleSystemUIFont" w:eastAsia="Times New Roman" w:hAnsi=".AppleSystemUIFont" w:cs="Times New Roman"/>
+          <w:b/>
+          <w:bCs/>
+          <w:color w:val="0E0E0E"/>
+          <w:kern w:val="0"/>
+          <w:sz w:val="21"/>
+          <w:szCs w:val="21"/>
+          <w14:ligatures w14:val="none"/>
+        </w:rPr>
+        <w:t>No Educational Attainment vs. Crime Rate</w:t>
+      </w:r>
+      <w:r>
+        <w:rPr>
+          <w:rFonts w:ascii=".AppleSystemUIFont" w:eastAsia="Times New Roman" w:hAnsi=".AppleSystemUIFont" w:cs="Times New Roman"/>
+          <w:color w:val="0E0E0E"/>
+          <w:kern w:val="0"/>
+          <w:sz w:val="21"/>
+          <w:szCs w:val="21"/>
+          <w14:ligatures w14:val="none"/>
+        </w:rPr>
+        <w:t>: Highlights the impact of areas with low educational attainment on crime rates.</w:t>
+      </w:r>
+    </w:p>
+    <w:p>
+      <w:pPr>
+        <w:pStyle w:val="ListParagraph"/>
+        <w:spacing w:before="180" w:after="0" w:line="240" w:lineRule="auto"/>
+        <w:rPr>
+          <w:rFonts w:ascii=".AppleSystemUIFont" w:eastAsia="Times New Roman" w:hAnsi=".AppleSystemUIFont" w:cs="Times New Roman"/>
+          <w:color w:val="0E0E0E"/>
+          <w:kern w:val="0"/>
+          <w:sz w:val="21"/>
+          <w:szCs w:val="21"/>
+          <w14:ligatures w14:val="none"/>
+        </w:rPr>
+      </w:pPr>
+      <w:r>
+        <w:rPr>
+          <w:rFonts w:ascii=".AppleSystemUIFont" w:eastAsia="Times New Roman" w:hAnsi=".AppleSystemUIFont" w:cs="Times New Roman"/>
+          <w:color w:val="0E0E0E"/>
+          <w:kern w:val="0"/>
+          <w:sz w:val="21"/>
+          <w:szCs w:val="21"/>
+          <w14:ligatures w14:val="none"/>
+        </w:rPr>
+        <w:t>•</w:t>
+      </w:r>
+      <w:r>
+        <w:rPr>
+          <w:rFonts w:ascii=".AppleSystemUIFont" w:eastAsia="Times New Roman" w:hAnsi=".AppleSystemUIFont" w:cs="Times New Roman"/>
+          <w:color w:val="0E0E0E"/>
+          <w:kern w:val="0"/>
+          <w:sz w:val="21"/>
+          <w:szCs w:val="21"/>
+          <w14:ligatures w14:val="none"/>
+        </w:rPr>
+        <w:tab/>
+      </w:r>
+      <w:r>
+        <w:rPr>
+          <w:rFonts w:ascii=".AppleSystemUIFont" w:eastAsia="Times New Roman" w:hAnsi=".AppleSystemUIFont" w:cs="Times New Roman"/>
+          <w:b/>
+          <w:bCs/>
+          <w:color w:val="0E0E0E"/>
+          <w:kern w:val="0"/>
+          <w:sz w:val="21"/>
+          <w:szCs w:val="21"/>
+          <w14:ligatures w14:val="none"/>
+        </w:rPr>
+        <w:t>High School Educational Attainment vs. Crime Rate</w:t>
+      </w:r>
+      <w:r>
+        <w:rPr>
+          <w:rFonts w:ascii=".AppleSystemUIFont" w:eastAsia="Times New Roman" w:hAnsi=".AppleSystemUIFont" w:cs="Times New Roman"/>
+          <w:color w:val="0E0E0E"/>
+          <w:kern w:val="0"/>
+          <w:sz w:val="21"/>
+          <w:szCs w:val="21"/>
+          <w14:ligatures w14:val="none"/>
+        </w:rPr>
+        <w:t>: Examines how attaining a high school education correlates with crime levels.</w:t>
+      </w:r>
+    </w:p>
+    <w:p>
+      <w:pPr>
+        <w:pStyle w:val="ListParagraph"/>
+        <w:spacing w:before="180" w:after="0" w:line="240" w:lineRule="auto"/>
+        <w:rPr>
+          <w:rFonts w:ascii=".AppleSystemUIFont" w:eastAsia="Times New Roman" w:hAnsi=".AppleSystemUIFont" w:cs="Times New Roman"/>
+          <w:color w:val="0E0E0E"/>
+          <w:kern w:val="0"/>
+          <w:sz w:val="21"/>
+          <w:szCs w:val="21"/>
+          <w14:ligatures w14:val="none"/>
+        </w:rPr>
+      </w:pPr>
+      <w:r>
+        <w:rPr>
+          <w:rFonts w:ascii=".AppleSystemUIFont" w:eastAsia="Times New Roman" w:hAnsi=".AppleSystemUIFont" w:cs="Times New Roman"/>
+          <w:color w:val="0E0E0E"/>
+          <w:kern w:val="0"/>
+          <w:sz w:val="21"/>
+          <w:szCs w:val="21"/>
+          <w14:ligatures w14:val="none"/>
+        </w:rPr>
+        <w:t>•</w:t>
+      </w:r>
+      <w:r>
+        <w:rPr>
+          <w:rFonts w:ascii=".AppleSystemUIFont" w:eastAsia="Times New Roman" w:hAnsi=".AppleSystemUIFont" w:cs="Times New Roman"/>
+          <w:color w:val="0E0E0E"/>
+          <w:kern w:val="0"/>
+          <w:sz w:val="21"/>
+          <w:szCs w:val="21"/>
+          <w14:ligatures w14:val="none"/>
+        </w:rPr>
+        <w:tab/>
+      </w:r>
+      <w:r>
+        <w:rPr>
+          <w:rFonts w:ascii=".AppleSystemUIFont" w:eastAsia="Times New Roman" w:hAnsi=".AppleSystemUIFont" w:cs="Times New Roman"/>
+          <w:b/>
+          <w:bCs/>
+          <w:color w:val="0E0E0E"/>
+          <w:kern w:val="0"/>
+          <w:sz w:val="21"/>
+          <w:szCs w:val="21"/>
+          <w14:ligatures w14:val="none"/>
+        </w:rPr>
+        <w:t>College Educational Attainment vs. Crime Rate</w:t>
+      </w:r>
+      <w:r>
+        <w:rPr>
+          <w:rFonts w:ascii=".AppleSystemUIFont" w:eastAsia="Times New Roman" w:hAnsi=".AppleSystemUIFont" w:cs="Times New Roman"/>
+          <w:color w:val="0E0E0E"/>
+          <w:kern w:val="0"/>
+          <w:sz w:val="21"/>
+          <w:szCs w:val="21"/>
+          <w14:ligatures w14:val="none"/>
+        </w:rPr>
+        <w:t>: Investigates the connection between college-level education and crime.</w:t>
+      </w:r>
+    </w:p>
+    <w:p>
+      <w:pPr>
+        <w:pStyle w:val="ListParagraph"/>
+        <w:spacing w:before="180" w:after="0" w:line="240" w:lineRule="auto"/>
+        <w:rPr>
+          <w:rFonts w:ascii=".AppleSystemUIFont" w:eastAsia="Times New Roman" w:hAnsi=".AppleSystemUIFont" w:cs="Times New Roman"/>
+          <w:color w:val="0E0E0E"/>
+          <w:kern w:val="0"/>
+          <w:sz w:val="21"/>
+          <w:szCs w:val="21"/>
+          <w14:ligatures w14:val="none"/>
+        </w:rPr>
+      </w:pPr>
+    </w:p>
+    <w:p>
+      <w:pPr>
+        <w:numPr>
+          <w:ilvl w:val="0"/>
+          <w:numId w:val="2"/>
+        </w:numPr>
+      </w:pPr>
+      <w:r>
+        <w:t>The visualizations are presented in a clear, digestible manner. (5 points)</w:t>
+      </w:r>
+    </w:p>
+    <w:p>
+      <w:pPr>
+        <w:numPr>
+          <w:ilvl w:val="0"/>
+          <w:numId w:val="2"/>
+        </w:numPr>
+      </w:pPr>
+      <w:r>
+        <w:t>The data story is easy to interpret for users of all levels. (10 points)</w:t>
+      </w:r>
+    </w:p>
+    <w:p>
+      <w:pPr>
+        <w:rPr>
+          <w:b/>
+          <w:bCs/>
+        </w:rPr>
+      </w:pPr>
+      <w:r>
+        <w:rPr>
+          <w:b/>
+          <w:bCs/>
         </w:rPr>
         <w:t>Usability (30 points)</w:t>
       </w:r>
@@ -481,8 +1925,40 @@
         </w:numPr>
       </w:pPr>
       <w:r>
-        <w:t>Project_3 -&gt; Data -&gt; Cleaning/Mapping/Grouped Data/Merged</w:t>
-      </w:r>
+        <w:t>Project_3 -&gt; Data -&gt; Cleaning</w:t>
+      </w:r>
+      <w:r>
+        <w:t xml:space="preserve"> -&gt; </w:t>
+      </w:r>
+      <w:proofErr w:type="spellStart"/>
+      <w:r>
+        <w:t>census_data_</w:t>
+      </w:r>
+      <w:proofErr w:type="gramStart"/>
+      <w:r>
+        <w:t>cleaning.ipynb</w:t>
+      </w:r>
+      <w:proofErr w:type="spellEnd"/>
+      <w:proofErr w:type="gramEnd"/>
+    </w:p>
+    <w:p>
+      <w:pPr>
+        <w:numPr>
+          <w:ilvl w:val="1"/>
+          <w:numId w:val="4"/>
+        </w:numPr>
+      </w:pPr>
+      <w:r>
+        <w:t xml:space="preserve">Project_3 -&gt; Data -&gt; Cleaning -&gt; </w:t>
+      </w:r>
+      <w:proofErr w:type="spellStart"/>
+      <w:r>
+        <w:t>crime_data_cleaned</w:t>
+      </w:r>
+      <w:r>
+        <w:t>.ipynb</w:t>
+      </w:r>
+      <w:proofErr w:type="spellEnd"/>
     </w:p>
     <w:p>
       <w:pPr>
@@ -591,6 +2067,7 @@
         </w:numPr>
       </w:pPr>
       <w:r>
+        <w:lastRenderedPageBreak/>
         <w:t>Refer to the structured folders in repository</w:t>
       </w:r>
     </w:p>
@@ -606,7 +2083,6 @@
           <w:b/>
           <w:bCs/>
         </w:rPr>
-        <w:lastRenderedPageBreak/>
         <w:t>Data and Delivery (35 points)</w:t>
       </w:r>
     </w:p>
@@ -905,6 +2381,92 @@
 <file path=word/numbering.xml><?xml version="1.0" encoding="utf-8"?>
 <w:numbering xmlns:wpc="http://schemas.microsoft.com/office/word/2010/wordprocessingCanvas" xmlns:cx="http://schemas.microsoft.com/office/drawing/2014/chartex" xmlns:cx1="http://schemas.microsoft.com/office/drawing/2015/9/8/chartex" xmlns:cx2="http://schemas.microsoft.com/office/drawing/2015/10/21/chartex" xmlns:cx3="http://schemas.microsoft.com/office/drawing/2016/5/9/chartex" xmlns:cx4="http://schemas.microsoft.com/office/drawing/2016/5/10/chartex" xmlns:cx5="http://schemas.microsoft.com/office/drawing/2016/5/11/chartex" xmlns:cx6="http://schemas.microsoft.com/office/drawing/2016/5/12/chartex" xmlns:cx7="http://schemas.microsoft.com/office/drawing/2016/5/13/chartex" xmlns:cx8="http://schemas.microsoft.com/office/drawing/2016/5/14/chartex" xmlns:mc="http://schemas.openxmlformats.org/markup-compatibility/2006" xmlns:aink="http://schemas.microsoft.com/office/drawing/2016/ink" xmlns:am3d="http://schemas.microsoft.com/office/drawing/2017/model3d" xmlns:o="urn:schemas-microsoft-com:office:office" xmlns:oel="http://schemas.microsoft.com/office/2019/extlst" xmlns:r="http://schemas.openxmlformats.org/officeDocument/2006/relationships" xmlns:m="http://schemas.openxmlformats.org/officeDocument/2006/math" xmlns:v="urn:schemas-microsoft-com:vml" xmlns:wp14="http://schemas.microsoft.com/office/word/2010/wordprocessingDrawing" xmlns:wp="http://schemas.openxmlformats.org/drawingml/2006/wordprocessingDrawing" xmlns:w10="urn:schemas-microsoft-com:office:word" xmlns:w="http://schemas.openxmlformats.org/wordprocessingml/2006/main" xmlns:w14="http://schemas.microsoft.com/office/word/2010/wordml" xmlns:w15="http://schemas.microsoft.com/office/word/2012/wordml" xmlns:w16cex="http://schemas.microsoft.com/office/word/2018/wordml/cex" xmlns:w16cid="http://schemas.microsoft.com/office/word/2016/wordml/cid" xmlns:w16="http://schemas.microsoft.com/office/word/2018/wordml" xmlns:w16du="http://schemas.microsoft.com/office/word/2023/wordml/word16du" xmlns:w16sdtdh="http://schemas.microsoft.com/office/word/2020/wordml/sdtdatahash" xmlns:w16se="http://schemas.microsoft.com/office/word/2015/wordml/symex" xmlns:wpg="http://schemas.microsoft.com/office/word/2010/wordprocessingGroup" xmlns:wpi="http://schemas.microsoft.com/office/word/2010/wordprocessingInk" xmlns:wne="http://schemas.microsoft.com/office/word/2006/wordml" xmlns:wps="http://schemas.microsoft.com/office/word/2010/wordprocessingShape" mc:Ignorable="w14 w15 w16se w16cid w16 w16cex w16sdtdh w16du wp14">
   <w:abstractNum w:abstractNumId="0" w15:restartNumberingAfterBreak="0">
+    <w:nsid w:val="187C0881"/>
+    <w:multiLevelType w:val="hybridMultilevel"/>
+    <w:tmpl w:val="E8D24114"/>
+    <w:lvl w:ilvl="0" w:tplc="0409000F">
+      <w:start w:val="1"/>
+      <w:numFmt w:val="decimal"/>
+      <w:lvlText w:val="%1."/>
+      <w:lvlJc w:val="left"/>
+      <w:pPr>
+        <w:ind w:left="720" w:hanging="360"/>
+      </w:pPr>
+    </w:lvl>
+    <w:lvl w:ilvl="1" w:tplc="04090019">
+      <w:start w:val="1"/>
+      <w:numFmt w:val="lowerLetter"/>
+      <w:lvlText w:val="%2."/>
+      <w:lvlJc w:val="left"/>
+      <w:pPr>
+        <w:ind w:left="1440" w:hanging="360"/>
+      </w:pPr>
+    </w:lvl>
+    <w:lvl w:ilvl="2" w:tplc="0409001B" w:tentative="1">
+      <w:start w:val="1"/>
+      <w:numFmt w:val="lowerRoman"/>
+      <w:lvlText w:val="%3."/>
+      <w:lvlJc w:val="right"/>
+      <w:pPr>
+        <w:ind w:left="2160" w:hanging="180"/>
+      </w:pPr>
+    </w:lvl>
+    <w:lvl w:ilvl="3" w:tplc="0409000F" w:tentative="1">
+      <w:start w:val="1"/>
+      <w:numFmt w:val="decimal"/>
+      <w:lvlText w:val="%4."/>
+      <w:lvlJc w:val="left"/>
+      <w:pPr>
+        <w:ind w:left="2880" w:hanging="360"/>
+      </w:pPr>
+    </w:lvl>
+    <w:lvl w:ilvl="4" w:tplc="04090019" w:tentative="1">
+      <w:start w:val="1"/>
+      <w:numFmt w:val="lowerLetter"/>
+      <w:lvlText w:val="%5."/>
+      <w:lvlJc w:val="left"/>
+      <w:pPr>
+        <w:ind w:left="3600" w:hanging="360"/>
+      </w:pPr>
+    </w:lvl>
+    <w:lvl w:ilvl="5" w:tplc="0409001B" w:tentative="1">
+      <w:start w:val="1"/>
+      <w:numFmt w:val="lowerRoman"/>
+      <w:lvlText w:val="%6."/>
+      <w:lvlJc w:val="right"/>
+      <w:pPr>
+        <w:ind w:left="4320" w:hanging="180"/>
+      </w:pPr>
+    </w:lvl>
+    <w:lvl w:ilvl="6" w:tplc="0409000F" w:tentative="1">
+      <w:start w:val="1"/>
+      <w:numFmt w:val="decimal"/>
+      <w:lvlText w:val="%7."/>
+      <w:lvlJc w:val="left"/>
+      <w:pPr>
+        <w:ind w:left="5040" w:hanging="360"/>
+      </w:pPr>
+    </w:lvl>
+    <w:lvl w:ilvl="7" w:tplc="04090019" w:tentative="1">
+      <w:start w:val="1"/>
+      <w:numFmt w:val="lowerLetter"/>
+      <w:lvlText w:val="%8."/>
+      <w:lvlJc w:val="left"/>
+      <w:pPr>
+        <w:ind w:left="5760" w:hanging="360"/>
+      </w:pPr>
+    </w:lvl>
+    <w:lvl w:ilvl="8" w:tplc="0409001B" w:tentative="1">
+      <w:start w:val="1"/>
+      <w:numFmt w:val="lowerRoman"/>
+      <w:lvlText w:val="%9."/>
+      <w:lvlJc w:val="right"/>
+      <w:pPr>
+        <w:ind w:left="6480" w:hanging="180"/>
+      </w:pPr>
+    </w:lvl>
+  </w:abstractNum>
+  <w:abstractNum w:abstractNumId="1" w15:restartNumberingAfterBreak="0">
     <w:nsid w:val="19772363"/>
     <w:multiLevelType w:val="multilevel"/>
     <w:tmpl w:val="901C1272"/>
@@ -956,7 +2518,7 @@
         <w:sz w:val="20"/>
       </w:rPr>
     </w:lvl>
-    <w:lvl w:ilvl="3" w:tentative="1">
+    <w:lvl w:ilvl="3">
       <w:start w:val="1"/>
       <w:numFmt w:val="bullet"/>
       <w:lvlText w:val=""/>
@@ -1053,7 +2615,7 @@
       </w:rPr>
     </w:lvl>
   </w:abstractNum>
-  <w:abstractNum w:abstractNumId="1" w15:restartNumberingAfterBreak="0">
+  <w:abstractNum w:abstractNumId="2" w15:restartNumberingAfterBreak="0">
     <w:nsid w:val="289E6BC3"/>
     <w:multiLevelType w:val="multilevel"/>
     <w:tmpl w:val="E406627C"/>
@@ -1202,7 +2764,7 @@
       </w:rPr>
     </w:lvl>
   </w:abstractNum>
-  <w:abstractNum w:abstractNumId="2" w15:restartNumberingAfterBreak="0">
+  <w:abstractNum w:abstractNumId="3" w15:restartNumberingAfterBreak="0">
     <w:nsid w:val="2CA1457F"/>
     <w:multiLevelType w:val="multilevel"/>
     <w:tmpl w:val="A840143C"/>
@@ -1351,7 +2913,7 @@
       </w:rPr>
     </w:lvl>
   </w:abstractNum>
-  <w:abstractNum w:abstractNumId="3" w15:restartNumberingAfterBreak="0">
+  <w:abstractNum w:abstractNumId="4" w15:restartNumberingAfterBreak="0">
     <w:nsid w:val="2CDB0B7B"/>
     <w:multiLevelType w:val="multilevel"/>
     <w:tmpl w:val="4DE22D50"/>
@@ -1500,7 +3062,346 @@
       </w:rPr>
     </w:lvl>
   </w:abstractNum>
-  <w:abstractNum w:abstractNumId="4" w15:restartNumberingAfterBreak="0">
+  <w:abstractNum w:abstractNumId="5" w15:restartNumberingAfterBreak="0">
+    <w:nsid w:val="2D3B59EB"/>
+    <w:multiLevelType w:val="hybridMultilevel"/>
+    <w:tmpl w:val="9D4A896A"/>
+    <w:lvl w:ilvl="0" w:tplc="04090001">
+      <w:start w:val="1"/>
+      <w:numFmt w:val="bullet"/>
+      <w:lvlText w:val=""/>
+      <w:lvlJc w:val="left"/>
+      <w:pPr>
+        <w:ind w:left="2160" w:hanging="360"/>
+      </w:pPr>
+      <w:rPr>
+        <w:rFonts w:ascii="Symbol" w:hAnsi="Symbol" w:hint="default"/>
+      </w:rPr>
+    </w:lvl>
+    <w:lvl w:ilvl="1" w:tplc="04090003" w:tentative="1">
+      <w:start w:val="1"/>
+      <w:numFmt w:val="bullet"/>
+      <w:lvlText w:val="o"/>
+      <w:lvlJc w:val="left"/>
+      <w:pPr>
+        <w:ind w:left="2880" w:hanging="360"/>
+      </w:pPr>
+      <w:rPr>
+        <w:rFonts w:ascii="Courier New" w:hAnsi="Courier New" w:cs="Courier New" w:hint="default"/>
+      </w:rPr>
+    </w:lvl>
+    <w:lvl w:ilvl="2" w:tplc="04090005" w:tentative="1">
+      <w:start w:val="1"/>
+      <w:numFmt w:val="bullet"/>
+      <w:lvlText w:val=""/>
+      <w:lvlJc w:val="left"/>
+      <w:pPr>
+        <w:ind w:left="3600" w:hanging="360"/>
+      </w:pPr>
+      <w:rPr>
+        <w:rFonts w:ascii="Wingdings" w:hAnsi="Wingdings" w:hint="default"/>
+      </w:rPr>
+    </w:lvl>
+    <w:lvl w:ilvl="3" w:tplc="04090001" w:tentative="1">
+      <w:start w:val="1"/>
+      <w:numFmt w:val="bullet"/>
+      <w:lvlText w:val=""/>
+      <w:lvlJc w:val="left"/>
+      <w:pPr>
+        <w:ind w:left="4320" w:hanging="360"/>
+      </w:pPr>
+      <w:rPr>
+        <w:rFonts w:ascii="Symbol" w:hAnsi="Symbol" w:hint="default"/>
+      </w:rPr>
+    </w:lvl>
+    <w:lvl w:ilvl="4" w:tplc="04090003" w:tentative="1">
+      <w:start w:val="1"/>
+      <w:numFmt w:val="bullet"/>
+      <w:lvlText w:val="o"/>
+      <w:lvlJc w:val="left"/>
+      <w:pPr>
+        <w:ind w:left="5040" w:hanging="360"/>
+      </w:pPr>
+      <w:rPr>
+        <w:rFonts w:ascii="Courier New" w:hAnsi="Courier New" w:cs="Courier New" w:hint="default"/>
+      </w:rPr>
+    </w:lvl>
+    <w:lvl w:ilvl="5" w:tplc="04090005" w:tentative="1">
+      <w:start w:val="1"/>
+      <w:numFmt w:val="bullet"/>
+      <w:lvlText w:val=""/>
+      <w:lvlJc w:val="left"/>
+      <w:pPr>
+        <w:ind w:left="5760" w:hanging="360"/>
+      </w:pPr>
+      <w:rPr>
+        <w:rFonts w:ascii="Wingdings" w:hAnsi="Wingdings" w:hint="default"/>
+      </w:rPr>
+    </w:lvl>
+    <w:lvl w:ilvl="6" w:tplc="04090001" w:tentative="1">
+      <w:start w:val="1"/>
+      <w:numFmt w:val="bullet"/>
+      <w:lvlText w:val=""/>
+      <w:lvlJc w:val="left"/>
+      <w:pPr>
+        <w:ind w:left="6480" w:hanging="360"/>
+      </w:pPr>
+      <w:rPr>
+        <w:rFonts w:ascii="Symbol" w:hAnsi="Symbol" w:hint="default"/>
+      </w:rPr>
+    </w:lvl>
+    <w:lvl w:ilvl="7" w:tplc="04090003" w:tentative="1">
+      <w:start w:val="1"/>
+      <w:numFmt w:val="bullet"/>
+      <w:lvlText w:val="o"/>
+      <w:lvlJc w:val="left"/>
+      <w:pPr>
+        <w:ind w:left="7200" w:hanging="360"/>
+      </w:pPr>
+      <w:rPr>
+        <w:rFonts w:ascii="Courier New" w:hAnsi="Courier New" w:cs="Courier New" w:hint="default"/>
+      </w:rPr>
+    </w:lvl>
+    <w:lvl w:ilvl="8" w:tplc="04090005" w:tentative="1">
+      <w:start w:val="1"/>
+      <w:numFmt w:val="bullet"/>
+      <w:lvlText w:val=""/>
+      <w:lvlJc w:val="left"/>
+      <w:pPr>
+        <w:ind w:left="7920" w:hanging="360"/>
+      </w:pPr>
+      <w:rPr>
+        <w:rFonts w:ascii="Wingdings" w:hAnsi="Wingdings" w:hint="default"/>
+      </w:rPr>
+    </w:lvl>
+  </w:abstractNum>
+  <w:abstractNum w:abstractNumId="6" w15:restartNumberingAfterBreak="0">
+    <w:nsid w:val="60D06646"/>
+    <w:multiLevelType w:val="hybridMultilevel"/>
+    <w:tmpl w:val="C07255E0"/>
+    <w:lvl w:ilvl="0" w:tplc="04090001">
+      <w:start w:val="1"/>
+      <w:numFmt w:val="bullet"/>
+      <w:lvlText w:val=""/>
+      <w:lvlJc w:val="left"/>
+      <w:pPr>
+        <w:ind w:left="1800" w:hanging="360"/>
+      </w:pPr>
+      <w:rPr>
+        <w:rFonts w:ascii="Symbol" w:hAnsi="Symbol" w:hint="default"/>
+      </w:rPr>
+    </w:lvl>
+    <w:lvl w:ilvl="1" w:tplc="04090003" w:tentative="1">
+      <w:start w:val="1"/>
+      <w:numFmt w:val="bullet"/>
+      <w:lvlText w:val="o"/>
+      <w:lvlJc w:val="left"/>
+      <w:pPr>
+        <w:ind w:left="2520" w:hanging="360"/>
+      </w:pPr>
+      <w:rPr>
+        <w:rFonts w:ascii="Courier New" w:hAnsi="Courier New" w:cs="Courier New" w:hint="default"/>
+      </w:rPr>
+    </w:lvl>
+    <w:lvl w:ilvl="2" w:tplc="04090005" w:tentative="1">
+      <w:start w:val="1"/>
+      <w:numFmt w:val="bullet"/>
+      <w:lvlText w:val=""/>
+      <w:lvlJc w:val="left"/>
+      <w:pPr>
+        <w:ind w:left="3240" w:hanging="360"/>
+      </w:pPr>
+      <w:rPr>
+        <w:rFonts w:ascii="Wingdings" w:hAnsi="Wingdings" w:hint="default"/>
+      </w:rPr>
+    </w:lvl>
+    <w:lvl w:ilvl="3" w:tplc="04090001" w:tentative="1">
+      <w:start w:val="1"/>
+      <w:numFmt w:val="bullet"/>
+      <w:lvlText w:val=""/>
+      <w:lvlJc w:val="left"/>
+      <w:pPr>
+        <w:ind w:left="3960" w:hanging="360"/>
+      </w:pPr>
+      <w:rPr>
+        <w:rFonts w:ascii="Symbol" w:hAnsi="Symbol" w:hint="default"/>
+      </w:rPr>
+    </w:lvl>
+    <w:lvl w:ilvl="4" w:tplc="04090003" w:tentative="1">
+      <w:start w:val="1"/>
+      <w:numFmt w:val="bullet"/>
+      <w:lvlText w:val="o"/>
+      <w:lvlJc w:val="left"/>
+      <w:pPr>
+        <w:ind w:left="4680" w:hanging="360"/>
+      </w:pPr>
+      <w:rPr>
+        <w:rFonts w:ascii="Courier New" w:hAnsi="Courier New" w:cs="Courier New" w:hint="default"/>
+      </w:rPr>
+    </w:lvl>
+    <w:lvl w:ilvl="5" w:tplc="04090005" w:tentative="1">
+      <w:start w:val="1"/>
+      <w:numFmt w:val="bullet"/>
+      <w:lvlText w:val=""/>
+      <w:lvlJc w:val="left"/>
+      <w:pPr>
+        <w:ind w:left="5400" w:hanging="360"/>
+      </w:pPr>
+      <w:rPr>
+        <w:rFonts w:ascii="Wingdings" w:hAnsi="Wingdings" w:hint="default"/>
+      </w:rPr>
+    </w:lvl>
+    <w:lvl w:ilvl="6" w:tplc="04090001" w:tentative="1">
+      <w:start w:val="1"/>
+      <w:numFmt w:val="bullet"/>
+      <w:lvlText w:val=""/>
+      <w:lvlJc w:val="left"/>
+      <w:pPr>
+        <w:ind w:left="6120" w:hanging="360"/>
+      </w:pPr>
+      <w:rPr>
+        <w:rFonts w:ascii="Symbol" w:hAnsi="Symbol" w:hint="default"/>
+      </w:rPr>
+    </w:lvl>
+    <w:lvl w:ilvl="7" w:tplc="04090003" w:tentative="1">
+      <w:start w:val="1"/>
+      <w:numFmt w:val="bullet"/>
+      <w:lvlText w:val="o"/>
+      <w:lvlJc w:val="left"/>
+      <w:pPr>
+        <w:ind w:left="6840" w:hanging="360"/>
+      </w:pPr>
+      <w:rPr>
+        <w:rFonts w:ascii="Courier New" w:hAnsi="Courier New" w:cs="Courier New" w:hint="default"/>
+      </w:rPr>
+    </w:lvl>
+    <w:lvl w:ilvl="8" w:tplc="04090005" w:tentative="1">
+      <w:start w:val="1"/>
+      <w:numFmt w:val="bullet"/>
+      <w:lvlText w:val=""/>
+      <w:lvlJc w:val="left"/>
+      <w:pPr>
+        <w:ind w:left="7560" w:hanging="360"/>
+      </w:pPr>
+      <w:rPr>
+        <w:rFonts w:ascii="Wingdings" w:hAnsi="Wingdings" w:hint="default"/>
+      </w:rPr>
+    </w:lvl>
+  </w:abstractNum>
+  <w:abstractNum w:abstractNumId="7" w15:restartNumberingAfterBreak="0">
+    <w:nsid w:val="691D3F68"/>
+    <w:multiLevelType w:val="hybridMultilevel"/>
+    <w:tmpl w:val="9000D882"/>
+    <w:lvl w:ilvl="0" w:tplc="04090001">
+      <w:start w:val="1"/>
+      <w:numFmt w:val="bullet"/>
+      <w:lvlText w:val=""/>
+      <w:lvlJc w:val="left"/>
+      <w:pPr>
+        <w:ind w:left="720" w:hanging="360"/>
+      </w:pPr>
+      <w:rPr>
+        <w:rFonts w:ascii="Symbol" w:hAnsi="Symbol" w:hint="default"/>
+      </w:rPr>
+    </w:lvl>
+    <w:lvl w:ilvl="1" w:tplc="04090003" w:tentative="1">
+      <w:start w:val="1"/>
+      <w:numFmt w:val="bullet"/>
+      <w:lvlText w:val="o"/>
+      <w:lvlJc w:val="left"/>
+      <w:pPr>
+        <w:ind w:left="1440" w:hanging="360"/>
+      </w:pPr>
+      <w:rPr>
+        <w:rFonts w:ascii="Courier New" w:hAnsi="Courier New" w:cs="Courier New" w:hint="default"/>
+      </w:rPr>
+    </w:lvl>
+    <w:lvl w:ilvl="2" w:tplc="04090005" w:tentative="1">
+      <w:start w:val="1"/>
+      <w:numFmt w:val="bullet"/>
+      <w:lvlText w:val=""/>
+      <w:lvlJc w:val="left"/>
+      <w:pPr>
+        <w:ind w:left="2160" w:hanging="360"/>
+      </w:pPr>
+      <w:rPr>
+        <w:rFonts w:ascii="Wingdings" w:hAnsi="Wingdings" w:hint="default"/>
+      </w:rPr>
+    </w:lvl>
+    <w:lvl w:ilvl="3" w:tplc="04090001" w:tentative="1">
+      <w:start w:val="1"/>
+      <w:numFmt w:val="bullet"/>
+      <w:lvlText w:val=""/>
+      <w:lvlJc w:val="left"/>
+      <w:pPr>
+        <w:ind w:left="2880" w:hanging="360"/>
+      </w:pPr>
+      <w:rPr>
+        <w:rFonts w:ascii="Symbol" w:hAnsi="Symbol" w:hint="default"/>
+      </w:rPr>
+    </w:lvl>
+    <w:lvl w:ilvl="4" w:tplc="04090003" w:tentative="1">
+      <w:start w:val="1"/>
+      <w:numFmt w:val="bullet"/>
+      <w:lvlText w:val="o"/>
+      <w:lvlJc w:val="left"/>
+      <w:pPr>
+        <w:ind w:left="3600" w:hanging="360"/>
+      </w:pPr>
+      <w:rPr>
+        <w:rFonts w:ascii="Courier New" w:hAnsi="Courier New" w:cs="Courier New" w:hint="default"/>
+      </w:rPr>
+    </w:lvl>
+    <w:lvl w:ilvl="5" w:tplc="04090005" w:tentative="1">
+      <w:start w:val="1"/>
+      <w:numFmt w:val="bullet"/>
+      <w:lvlText w:val=""/>
+      <w:lvlJc w:val="left"/>
+      <w:pPr>
+        <w:ind w:left="4320" w:hanging="360"/>
+      </w:pPr>
+      <w:rPr>
+        <w:rFonts w:ascii="Wingdings" w:hAnsi="Wingdings" w:hint="default"/>
+      </w:rPr>
+    </w:lvl>
+    <w:lvl w:ilvl="6" w:tplc="04090001" w:tentative="1">
+      <w:start w:val="1"/>
+      <w:numFmt w:val="bullet"/>
+      <w:lvlText w:val=""/>
+      <w:lvlJc w:val="left"/>
+      <w:pPr>
+        <w:ind w:left="5040" w:hanging="360"/>
+      </w:pPr>
+      <w:rPr>
+        <w:rFonts w:ascii="Symbol" w:hAnsi="Symbol" w:hint="default"/>
+      </w:rPr>
+    </w:lvl>
+    <w:lvl w:ilvl="7" w:tplc="04090003" w:tentative="1">
+      <w:start w:val="1"/>
+      <w:numFmt w:val="bullet"/>
+      <w:lvlText w:val="o"/>
+      <w:lvlJc w:val="left"/>
+      <w:pPr>
+        <w:ind w:left="5760" w:hanging="360"/>
+      </w:pPr>
+      <w:rPr>
+        <w:rFonts w:ascii="Courier New" w:hAnsi="Courier New" w:cs="Courier New" w:hint="default"/>
+      </w:rPr>
+    </w:lvl>
+    <w:lvl w:ilvl="8" w:tplc="04090005" w:tentative="1">
+      <w:start w:val="1"/>
+      <w:numFmt w:val="bullet"/>
+      <w:lvlText w:val=""/>
+      <w:lvlJc w:val="left"/>
+      <w:pPr>
+        <w:ind w:left="6480" w:hanging="360"/>
+      </w:pPr>
+      <w:rPr>
+        <w:rFonts w:ascii="Wingdings" w:hAnsi="Wingdings" w:hint="default"/>
+      </w:rPr>
+    </w:lvl>
+  </w:abstractNum>
+  <w:abstractNum w:abstractNumId="8" w15:restartNumberingAfterBreak="0">
     <w:nsid w:val="7CF6443D"/>
     <w:multiLevelType w:val="multilevel"/>
     <w:tmpl w:val="48DA2CC0"/>
@@ -1649,7 +3550,7 @@
       </w:rPr>
     </w:lvl>
   </w:abstractNum>
-  <w:abstractNum w:abstractNumId="5" w15:restartNumberingAfterBreak="0">
+  <w:abstractNum w:abstractNumId="9" w15:restartNumberingAfterBreak="0">
     <w:nsid w:val="7DFC1110"/>
     <w:multiLevelType w:val="multilevel"/>
     <w:tmpl w:val="935238DE"/>
@@ -1799,22 +3700,34 @@
     </w:lvl>
   </w:abstractNum>
   <w:num w:numId="1" w16cid:durableId="187914755">
-    <w:abstractNumId w:val="0"/>
+    <w:abstractNumId w:val="1"/>
   </w:num>
   <w:num w:numId="2" w16cid:durableId="2145000787">
+    <w:abstractNumId w:val="9"/>
+  </w:num>
+  <w:num w:numId="3" w16cid:durableId="1831359663">
+    <w:abstractNumId w:val="4"/>
+  </w:num>
+  <w:num w:numId="4" w16cid:durableId="253630656">
+    <w:abstractNumId w:val="8"/>
+  </w:num>
+  <w:num w:numId="5" w16cid:durableId="1141268216">
+    <w:abstractNumId w:val="3"/>
+  </w:num>
+  <w:num w:numId="6" w16cid:durableId="1289780083">
+    <w:abstractNumId w:val="2"/>
+  </w:num>
+  <w:num w:numId="7" w16cid:durableId="705712124">
     <w:abstractNumId w:val="5"/>
   </w:num>
-  <w:num w:numId="3" w16cid:durableId="1831359663">
-    <w:abstractNumId w:val="3"/>
+  <w:num w:numId="8" w16cid:durableId="67731156">
+    <w:abstractNumId w:val="6"/>
   </w:num>
-  <w:num w:numId="4" w16cid:durableId="253630656">
-    <w:abstractNumId w:val="4"/>
+  <w:num w:numId="9" w16cid:durableId="1761679293">
+    <w:abstractNumId w:val="7"/>
   </w:num>
-  <w:num w:numId="5" w16cid:durableId="1141268216">
-    <w:abstractNumId w:val="2"/>
-  </w:num>
-  <w:num w:numId="6" w16cid:durableId="1289780083">
-    <w:abstractNumId w:val="1"/>
+  <w:num w:numId="10" w16cid:durableId="621182691">
+    <w:abstractNumId w:val="0"/>
   </w:num>
 </w:numbering>
 </file>
@@ -2422,6 +4335,7 @@
   <w:style w:type="character" w:default="1" w:styleId="DefaultParagraphFont">
     <w:name w:val="Default Paragraph Font"/>
     <w:uiPriority w:val="1"/>
+    <w:semiHidden/>
     <w:unhideWhenUsed/>
   </w:style>
   <w:style w:type="table" w:default="1" w:styleId="TableNormal">
@@ -2751,6 +4665,112 @@
       <w14:ligatures w14:val="none"/>
     </w:rPr>
   </w:style>
+  <w:style w:type="paragraph" w:customStyle="1" w:styleId="p2">
+    <w:name w:val="p2"/>
+    <w:basedOn w:val="Normal"/>
+    <w:rsid w:val="0050721B"/>
+    <w:pPr>
+      <w:spacing w:after="0" w:line="240" w:lineRule="auto"/>
+    </w:pPr>
+    <w:rPr>
+      <w:rFonts w:ascii=".AppleSystemUIFont" w:eastAsia="Times New Roman" w:hAnsi=".AppleSystemUIFont" w:cs="Times New Roman"/>
+      <w:color w:val="0E0E0E"/>
+      <w:kern w:val="0"/>
+      <w:sz w:val="21"/>
+      <w:szCs w:val="21"/>
+      <w14:ligatures w14:val="none"/>
+    </w:rPr>
+  </w:style>
+  <w:style w:type="paragraph" w:customStyle="1" w:styleId="p3">
+    <w:name w:val="p3"/>
+    <w:basedOn w:val="Normal"/>
+    <w:rsid w:val="0050721B"/>
+    <w:pPr>
+      <w:spacing w:after="0" w:line="240" w:lineRule="auto"/>
+    </w:pPr>
+    <w:rPr>
+      <w:rFonts w:ascii=".AppleSystemUIFont" w:eastAsia="Times New Roman" w:hAnsi=".AppleSystemUIFont" w:cs="Times New Roman"/>
+      <w:color w:val="0E0E0E"/>
+      <w:kern w:val="0"/>
+      <w:sz w:val="20"/>
+      <w:szCs w:val="20"/>
+      <w14:ligatures w14:val="none"/>
+    </w:rPr>
+  </w:style>
+  <w:style w:type="paragraph" w:customStyle="1" w:styleId="p4">
+    <w:name w:val="p4"/>
+    <w:basedOn w:val="Normal"/>
+    <w:rsid w:val="0050721B"/>
+    <w:pPr>
+      <w:spacing w:before="180" w:after="0" w:line="240" w:lineRule="auto"/>
+      <w:ind w:left="315" w:hanging="315"/>
+    </w:pPr>
+    <w:rPr>
+      <w:rFonts w:ascii=".AppleSystemUIFont" w:eastAsia="Times New Roman" w:hAnsi=".AppleSystemUIFont" w:cs="Times New Roman"/>
+      <w:color w:val="0E0E0E"/>
+      <w:kern w:val="0"/>
+      <w:sz w:val="21"/>
+      <w:szCs w:val="21"/>
+      <w14:ligatures w14:val="none"/>
+    </w:rPr>
+  </w:style>
+  <w:style w:type="paragraph" w:customStyle="1" w:styleId="p5">
+    <w:name w:val="p5"/>
+    <w:basedOn w:val="Normal"/>
+    <w:rsid w:val="0050721B"/>
+    <w:pPr>
+      <w:spacing w:before="180" w:after="0" w:line="240" w:lineRule="auto"/>
+      <w:ind w:left="495" w:hanging="495"/>
+    </w:pPr>
+    <w:rPr>
+      <w:rFonts w:ascii=".AppleSystemUIFont" w:eastAsia="Times New Roman" w:hAnsi=".AppleSystemUIFont" w:cs="Times New Roman"/>
+      <w:color w:val="0E0E0E"/>
+      <w:kern w:val="0"/>
+      <w:sz w:val="21"/>
+      <w:szCs w:val="21"/>
+      <w14:ligatures w14:val="none"/>
+    </w:rPr>
+  </w:style>
+  <w:style w:type="character" w:customStyle="1" w:styleId="apple-tab-span">
+    <w:name w:val="apple-tab-span"/>
+    <w:basedOn w:val="DefaultParagraphFont"/>
+    <w:rsid w:val="0050721B"/>
+  </w:style>
+  <w:style w:type="character" w:styleId="Hyperlink">
+    <w:name w:val="Hyperlink"/>
+    <w:basedOn w:val="DefaultParagraphFont"/>
+    <w:uiPriority w:val="99"/>
+    <w:unhideWhenUsed/>
+    <w:rsid w:val="0050721B"/>
+    <w:rPr>
+      <w:color w:val="467886" w:themeColor="hyperlink"/>
+      <w:u w:val="single"/>
+    </w:rPr>
+  </w:style>
+  <w:style w:type="character" w:styleId="UnresolvedMention">
+    <w:name w:val="Unresolved Mention"/>
+    <w:basedOn w:val="DefaultParagraphFont"/>
+    <w:uiPriority w:val="99"/>
+    <w:semiHidden/>
+    <w:unhideWhenUsed/>
+    <w:rsid w:val="0050721B"/>
+    <w:rPr>
+      <w:color w:val="605E5C"/>
+      <w:shd w:val="clear" w:color="auto" w:fill="E1DFDD"/>
+    </w:rPr>
+  </w:style>
+  <w:style w:type="character" w:styleId="FollowedHyperlink">
+    <w:name w:val="FollowedHyperlink"/>
+    <w:basedOn w:val="DefaultParagraphFont"/>
+    <w:uiPriority w:val="99"/>
+    <w:semiHidden/>
+    <w:unhideWhenUsed/>
+    <w:rsid w:val="0050721B"/>
+    <w:rPr>
+      <w:color w:val="96607D" w:themeColor="followedHyperlink"/>
+      <w:u w:val="single"/>
+    </w:rPr>
+  </w:style>
 </w:styles>
 </file>
 

</xml_diff>